<commit_message>
Part 1 - 2
</commit_message>
<xml_diff>
--- a/products/manuscript/manuscript.docx
+++ b/products/manuscript/manuscript.docx
@@ -245,7 +245,7 @@
       </w:r>
     </w:p>
     <w:bookmarkEnd w:id="25"/>
-    <w:bookmarkStart w:id="27" w:name="introduction"/>
+    <w:bookmarkStart w:id="26" w:name="introduction"/>
     <w:p>
       <w:pPr>
         <w:pStyle w:val="Heading1"/>
@@ -254,13 +254,141 @@
         <w:t xml:space="preserve">3. Introduction</w:t>
       </w:r>
     </w:p>
-    <w:bookmarkStart w:id="26" w:name="general-background-information"/>
+    <w:p>
+      <w:pPr>
+        <w:pStyle w:val="FirstParagraph"/>
+      </w:pPr>
+      <w:r>
+        <w:t xml:space="preserve">As a global threat, tuberculosis (TB) caused 10.8 million new cases in 2023 with Africa contributing 24% of these cases</w:t>
+      </w:r>
+      <w:r>
+        <w:t xml:space="preserve"> </w:t>
+      </w:r>
+      <w:r>
+        <w:t xml:space="preserve">(1)</w:t>
+      </w:r>
+      <w:r>
+        <w:t xml:space="preserve">. Countries with high annual incidence rates are mostly in Africa, where TB incidence is significantly higher than in other regions. TB prevention and control strategies have shown progress in recent years. However, further efforts are needed to eliminate TB infection and transmission.</w:t>
+      </w:r>
+    </w:p>
+    <w:p>
+      <w:pPr>
+        <w:pStyle w:val="BodyText"/>
+      </w:pPr>
+      <w:r>
+        <w:t xml:space="preserve">Males are more likely to develop TB disease than females, a difference that cannot be fully explained by socioeconomic status or access to healthcare</w:t>
+      </w:r>
+      <w:r>
+        <w:t xml:space="preserve"> </w:t>
+      </w:r>
+      <w:r>
+        <w:t xml:space="preserve">(2,3)</w:t>
+      </w:r>
+      <w:r>
+        <w:t xml:space="preserve">. Research has shown that this sexual bias is linked to differences in immune systems, influenced by chromosome-encoded genes and hormones</w:t>
+      </w:r>
+      <w:r>
+        <w:t xml:space="preserve"> </w:t>
+      </w:r>
+      <w:r>
+        <w:t xml:space="preserve">(4)</w:t>
+      </w:r>
+      <w:r>
+        <w:t xml:space="preserve">. Previous studies indicate that body fat mass could also affect immune responses</w:t>
+      </w:r>
+      <w:r>
+        <w:t xml:space="preserve"> </w:t>
+      </w:r>
+      <w:r>
+        <w:t xml:space="preserve">(5,6)</w:t>
+      </w:r>
+      <w:r>
+        <w:t xml:space="preserve">. Since women generally have higher body fat storage, their immune systems may receive sufficient energy to support a stronger response to infections compared to men. In diseases like TB that often cause body wasting</w:t>
+      </w:r>
+      <w:r>
+        <w:t xml:space="preserve"> </w:t>
+      </w:r>
+      <w:r>
+        <w:t xml:space="preserve">(7)</w:t>
+      </w:r>
+      <w:r>
+        <w:t xml:space="preserve">, differences in energy reserves may contribute to variations in immune response between men and women.</w:t>
+      </w:r>
+    </w:p>
+    <w:p>
+      <w:pPr>
+        <w:pStyle w:val="BodyText"/>
+      </w:pPr>
+      <w:r>
+        <w:t xml:space="preserve">Leptin, a key link between metabolism and the immune system, plays an important role in activating and regulating immune responses</w:t>
+      </w:r>
+      <w:r>
+        <w:t xml:space="preserve"> </w:t>
+      </w:r>
+      <w:r>
+        <w:t xml:space="preserve">(8,9)</w:t>
+      </w:r>
+      <w:r>
+        <w:t xml:space="preserve">. It functions as an energy indicator, signaling whether the body has enough energy to activate and sustain immune responses</w:t>
+      </w:r>
+      <w:r>
+        <w:t xml:space="preserve"> </w:t>
+      </w:r>
+      <w:r>
+        <w:t xml:space="preserve">(10,11)</w:t>
+      </w:r>
+      <w:r>
+        <w:t xml:space="preserve">. For individuals with similar body fat mass, females generally have higher serum leptin levels than males</w:t>
+      </w:r>
+      <w:r>
+        <w:t xml:space="preserve"> </w:t>
+      </w:r>
+      <w:r>
+        <w:t xml:space="preserve">(12)</w:t>
+      </w:r>
+      <w:r>
+        <w:t xml:space="preserve">. However, leptin levels may be lower in tuberculosis patients</w:t>
+      </w:r>
+      <w:r>
+        <w:t xml:space="preserve"> </w:t>
+      </w:r>
+      <w:r>
+        <w:t xml:space="preserve">(13)</w:t>
+      </w:r>
+      <w:r>
+        <w:t xml:space="preserve">, suggesting a suppressed role in regulating metabolism and immune system stability. Since women typically have higher body fat stores and leptin levels, the impact on women may be less pronounced compared to men. However, there is a lack of evidence to demonstrate this sex difference.</w:t>
+      </w:r>
+    </w:p>
+    <w:p>
+      <w:pPr>
+        <w:pStyle w:val="BodyText"/>
+      </w:pPr>
+      <w:r>
+        <w:t xml:space="preserve">This paper presents findings on sexual differences in metabolism and immune responses in individuals initially infected with TB. The primary hypothesis is that women have a stronger immune response to TB due to higher body fat storage. Additionally, leptin is hypothesized to mediate immune response based on body energy storage.</w:t>
+      </w:r>
+    </w:p>
+    <w:p>
+      <w:r>
+        <w:br w:type="page"/>
+      </w:r>
+    </w:p>
+    <w:bookmarkEnd w:id="26"/>
+    <w:bookmarkStart w:id="35" w:name="methods-1"/>
+    <w:p>
+      <w:pPr>
+        <w:pStyle w:val="Heading1"/>
+      </w:pPr>
+      <w:r>
+        <w:t xml:space="preserve">4. Methods</w:t>
+      </w:r>
+    </w:p>
+    <w:bookmarkStart w:id="27" w:name="study-design-and-participants"/>
     <w:p>
       <w:pPr>
         <w:pStyle w:val="Heading2"/>
       </w:pPr>
       <w:r>
-        <w:t xml:space="preserve">3.1 General Background Information</w:t>
+        <w:t xml:space="preserve">4.1 Study design and participants</w:t>
       </w:r>
     </w:p>
     <w:p>
@@ -268,149 +396,11 @@
         <w:pStyle w:val="FirstParagraph"/>
       </w:pPr>
       <w:r>
-        <w:t xml:space="preserve">As a global threat, tuberculosis (TB) caused 10.8 million new cases in 2023 with Africa contributing 24% of these cases</w:t>
-      </w:r>
-      <w:r>
-        <w:t xml:space="preserve"> </w:t>
-      </w:r>
-      <w:r>
-        <w:t xml:space="preserve">(1)</w:t>
-      </w:r>
-      <w:r>
-        <w:t xml:space="preserve">. Countries with high annual incidence rates are mostly in Africa, where TB incidence is significantly higher than in other regions. TB prevention and control strategies have shown progress in recent years. However, further efforts are needed to eliminate TB infection and transmission.</w:t>
-      </w:r>
-    </w:p>
-    <w:p>
-      <w:pPr>
-        <w:pStyle w:val="BodyText"/>
-      </w:pPr>
-      <w:r>
-        <w:t xml:space="preserve">Males are more likely to develop TB disease than females, a difference that cannot be fully explained by socioeconomic status or access to healthcare</w:t>
-      </w:r>
-      <w:r>
-        <w:t xml:space="preserve"> </w:t>
-      </w:r>
-      <w:r>
-        <w:t xml:space="preserve">(2,3)</w:t>
-      </w:r>
-      <w:r>
-        <w:t xml:space="preserve">. Research has shown that this sexual bias is linked to differences in immune systems, influenced by chromosome-encoded genes and hormones</w:t>
-      </w:r>
-      <w:r>
-        <w:t xml:space="preserve"> </w:t>
-      </w:r>
-      <w:r>
-        <w:t xml:space="preserve">(4)</w:t>
-      </w:r>
-      <w:r>
-        <w:t xml:space="preserve">. Previous studies indicate that body fat mass could also affect immune responses</w:t>
-      </w:r>
-      <w:r>
-        <w:t xml:space="preserve"> </w:t>
-      </w:r>
-      <w:r>
-        <w:t xml:space="preserve">(5,6)</w:t>
-      </w:r>
-      <w:r>
-        <w:t xml:space="preserve">. Since women generally have higher body fat storage, their immune systems may receive sufficient energy to support a stronger response to infections compared to men. In diseases like TB that often cause body wasting</w:t>
-      </w:r>
-      <w:r>
-        <w:t xml:space="preserve"> </w:t>
-      </w:r>
-      <w:r>
-        <w:t xml:space="preserve">(7)</w:t>
-      </w:r>
-      <w:r>
-        <w:t xml:space="preserve">, differences in energy reserves may contribute to variations in immune response between men and women.</w:t>
-      </w:r>
-    </w:p>
-    <w:p>
-      <w:pPr>
-        <w:pStyle w:val="BodyText"/>
-      </w:pPr>
-      <w:r>
-        <w:t xml:space="preserve">Leptin, a key link between metabolism and the immune system, plays an important role in activating and regulating immune responses</w:t>
-      </w:r>
-      <w:r>
-        <w:t xml:space="preserve"> </w:t>
-      </w:r>
-      <w:r>
-        <w:t xml:space="preserve">(8,9)</w:t>
-      </w:r>
-      <w:r>
-        <w:t xml:space="preserve">. It functions as an energy indicator, signaling whether the body has enough energy to activate and sustain immune responses</w:t>
-      </w:r>
-      <w:r>
-        <w:t xml:space="preserve"> </w:t>
-      </w:r>
-      <w:r>
-        <w:t xml:space="preserve">(10,11)</w:t>
-      </w:r>
-      <w:r>
-        <w:t xml:space="preserve">. For individuals with similar body fat mass, females generally have higher serum leptin levels than males</w:t>
-      </w:r>
-      <w:r>
-        <w:t xml:space="preserve"> </w:t>
-      </w:r>
-      <w:r>
-        <w:t xml:space="preserve">(12)</w:t>
-      </w:r>
-      <w:r>
-        <w:t xml:space="preserve">. However, leptin levels may be lower in tuberculosis patients</w:t>
-      </w:r>
-      <w:r>
-        <w:t xml:space="preserve"> </w:t>
-      </w:r>
-      <w:r>
-        <w:t xml:space="preserve">(13)</w:t>
-      </w:r>
-      <w:r>
-        <w:t xml:space="preserve">, suggesting a suppressed role in regulating metabolism and immune system stability. Since women typically have higher body fat stores and leptin levels, the impact on women may be less pronounced compared to men. However, there is a lack of evidence to demonstrate this sex difference.</w:t>
-      </w:r>
-    </w:p>
-    <w:p>
-      <w:pPr>
-        <w:pStyle w:val="BodyText"/>
-      </w:pPr>
-      <w:r>
-        <w:t xml:space="preserve">This paper presents findings on sexual differences in metabolism and immune responses in individuals initially infected with TB. The primary hypothesis is that women have a stronger immune response to TB due to higher body fat storage. Additionally, leptin is hypothesized to mediate immune response based on body energy storage.</w:t>
-      </w:r>
-    </w:p>
-    <w:p>
-      <w:r>
-        <w:br w:type="page"/>
-      </w:r>
-    </w:p>
-    <w:bookmarkEnd w:id="26"/>
+        <w:t xml:space="preserve">From March to April 2017, a cross-sectional study was conducted in Kampala, Uganda. Sixty participants were recruited from Mulago Hospital, including 30 males and 30 females aged 15 years or older. All participants had a first episode of TB confirmed by culture or molecular methods. To prevent interference with metabolism and immune responses, individuals with co-morbidities such as asthma, kidney disease, liver disease, cancer, HIV, or diabetes were not enrolled. Those receiving hormonal or immune therapies were also excluded.</w:t>
+      </w:r>
+    </w:p>
     <w:bookmarkEnd w:id="27"/>
-    <w:bookmarkStart w:id="36" w:name="methods-1"/>
-    <w:p>
-      <w:pPr>
-        <w:pStyle w:val="Heading1"/>
-      </w:pPr>
-      <w:r>
-        <w:t xml:space="preserve">4. Methods</w:t>
-      </w:r>
-    </w:p>
-    <w:bookmarkStart w:id="28" w:name="study-design-and-participants"/>
-    <w:p>
-      <w:pPr>
-        <w:pStyle w:val="Heading2"/>
-      </w:pPr>
-      <w:r>
-        <w:t xml:space="preserve">4.1 Study design and participants</w:t>
-      </w:r>
-    </w:p>
-    <w:p>
-      <w:pPr>
-        <w:pStyle w:val="FirstParagraph"/>
-      </w:pPr>
-      <w:r>
-        <w:t xml:space="preserve">From March to April 2017, a cross-sectional study was conducted in Kampala, Uganda. Sixty participants were recruited from Mulago Hospital, including 30 males and 30 females aged 15 years or older. All participants had a first episode of TB confirmed by culture or molecular methods. To prevent interference with metabolism and immune responses, individuals with co-morbidities such as asthma, kidney disease, liver disease, cancer, HIV, or diabetes were not enrolled. Those receiving hormonal or immune therapies were also excluded.</w:t>
-      </w:r>
-    </w:p>
-    <w:bookmarkEnd w:id="28"/>
-    <w:bookmarkStart w:id="29" w:name="body-index-measures"/>
+    <w:bookmarkStart w:id="28" w:name="body-index-measures"/>
     <w:p>
       <w:pPr>
         <w:pStyle w:val="Heading2"/>
@@ -465,11 +455,45 @@
         <w:t xml:space="preserve">(14)</w:t>
       </w:r>
       <w:r>
-        <w:t xml:space="preserve">. Body fat mass (FM, kg) was calculated by substituting LBM from body weight. The percentage of TBW, LBM, and FM were calculated based on body weight. Fat mass index (FMI) and Fat-free mass index (FFMI) were calculated using FMI = FM (kg) / height (m2) and FFMI = LBM (kg) / height (m2). With consent, venous blood samples were collected to measure leptin levels (ug/L). All measurements were conducted at the Institute of Infectious Diseases at Makerere University.</w:t>
-      </w:r>
-    </w:p>
-    <w:bookmarkEnd w:id="29"/>
-    <w:bookmarkStart w:id="34" w:name="immune-response-measures"/>
+        <w:t xml:space="preserve">. Body fat mass (FM, kg) was calculated by substituting LBM from body weight. The percentage of TBW, LBM, and FM were calculated based on body weight. Fat mass index (FMI) and Fat-free mass index (FFMI) were calculated using FMI = FM (kg) / height (</w:t>
+      </w:r>
+      <m:oMath>
+        <m:sSup>
+          <m:e>
+            <m:r>
+              <m:t>m</m:t>
+            </m:r>
+          </m:e>
+          <m:sup>
+            <m:r>
+              <m:t>2</m:t>
+            </m:r>
+          </m:sup>
+        </m:sSup>
+      </m:oMath>
+      <w:r>
+        <w:t xml:space="preserve">) and FFMI = LBM (kg) / height (</w:t>
+      </w:r>
+      <m:oMath>
+        <m:sSup>
+          <m:e>
+            <m:r>
+              <m:t>m</m:t>
+            </m:r>
+          </m:e>
+          <m:sup>
+            <m:r>
+              <m:t>2</m:t>
+            </m:r>
+          </m:sup>
+        </m:sSup>
+      </m:oMath>
+      <w:r>
+        <w:t xml:space="preserve">). With consent, venous blood samples were collected to measure leptin levels (ug/L). All measurements were conducted at the Institute of Infectious Diseases at Makerere University.</w:t>
+      </w:r>
+    </w:p>
+    <w:bookmarkEnd w:id="28"/>
+    <w:bookmarkStart w:id="33" w:name="immune-response-measures"/>
     <w:p>
       <w:pPr>
         <w:pStyle w:val="Heading2"/>
@@ -571,7 +595,7 @@
       <w:tr>
         <w:tc>
           <w:tcPr/>
-          <w:bookmarkStart w:id="33" w:name="fig-schematic"/>
+          <w:bookmarkStart w:id="32" w:name="fig-schematic"/>
           <w:p>
             <w:pPr>
               <w:pStyle w:val="Compact"/>
@@ -582,18 +606,18 @@
                 <wp:inline>
                   <wp:extent cx="5334000" cy="4978399"/>
                   <wp:effectExtent b="0" l="0" r="0" t="0"/>
-                  <wp:docPr descr="" title="" id="31" name="Picture"/>
+                  <wp:docPr descr="" title="" id="30" name="Picture"/>
                   <a:graphic>
                     <a:graphicData uri="http://schemas.openxmlformats.org/drawingml/2006/picture">
                       <pic:pic>
                         <pic:nvPicPr>
-                          <pic:cNvPr descr="../../assets/antigen-recognition.png" id="32" name="Picture"/>
+                          <pic:cNvPr descr="../../assets/antigen-recognition.png" id="31" name="Picture"/>
                           <pic:cNvPicPr>
                             <a:picLocks noChangeArrowheads="1" noChangeAspect="1"/>
                           </pic:cNvPicPr>
                         </pic:nvPicPr>
                         <pic:blipFill>
-                          <a:blip r:embed="rId30"/>
+                          <a:blip r:embed="rId29"/>
                           <a:stretch>
                             <a:fillRect/>
                           </a:stretch>
@@ -633,12 +657,12 @@
               <w:t xml:space="preserve">Figure 1: A figure that is manually generated and shows some overview/schematic. This has nothing to do with the data, it’s just a random one from one of our projects I found and placed here.</w:t>
             </w:r>
           </w:p>
-          <w:bookmarkEnd w:id="33"/>
+          <w:bookmarkEnd w:id="32"/>
         </w:tc>
       </w:tr>
     </w:tbl>
-    <w:bookmarkEnd w:id="34"/>
-    <w:bookmarkStart w:id="35" w:name="statistical-analysis"/>
+    <w:bookmarkEnd w:id="33"/>
+    <w:bookmarkStart w:id="34" w:name="statistical-analysis"/>
     <w:p>
       <w:pPr>
         <w:pStyle w:val="Heading2"/>
@@ -670,9 +694,9 @@
         <w:br w:type="page"/>
       </w:r>
     </w:p>
+    <w:bookmarkEnd w:id="34"/>
     <w:bookmarkEnd w:id="35"/>
-    <w:bookmarkEnd w:id="36"/>
-    <w:bookmarkStart w:id="46" w:name="results-1"/>
+    <w:bookmarkStart w:id="45" w:name="results-1"/>
     <w:p>
       <w:pPr>
         <w:pStyle w:val="Heading1"/>
@@ -681,7 +705,7 @@
         <w:t xml:space="preserve">5. Results</w:t>
       </w:r>
     </w:p>
-    <w:bookmarkStart w:id="38" w:name="exploratorydescriptive-analysis"/>
+    <w:bookmarkStart w:id="37" w:name="exploratorydescriptive-analysis"/>
     <w:p>
       <w:pPr>
         <w:pStyle w:val="Heading2"/>
@@ -834,7 +858,7 @@
       <w:tr>
         <w:tc>
           <w:tcPr/>
-          <w:bookmarkStart w:id="37" w:name="tbl-summarytable"/>
+          <w:bookmarkStart w:id="36" w:name="tbl-summarytable"/>
           <w:p>
             <w:pPr>
               <w:jc w:val="center"/>
@@ -1664,13 +1688,13 @@
               </w:tc>
             </w:tr>
           </w:tbl>
-          <w:bookmarkEnd w:id="37"/>
+          <w:bookmarkEnd w:id="36"/>
           <w:p/>
         </w:tc>
       </w:tr>
     </w:tbl>
-    <w:bookmarkEnd w:id="38"/>
-    <w:bookmarkStart w:id="43" w:name="basic-statistical-analysis"/>
+    <w:bookmarkEnd w:id="37"/>
+    <w:bookmarkStart w:id="42" w:name="basic-statistical-analysis"/>
     <w:p>
       <w:pPr>
         <w:pStyle w:val="Heading2"/>
@@ -1765,7 +1789,7 @@
       <w:tr>
         <w:tc>
           <w:tcPr/>
-          <w:bookmarkStart w:id="42" w:name="fig-result"/>
+          <w:bookmarkStart w:id="41" w:name="fig-result"/>
           <w:p>
             <w:pPr>
               <w:pStyle w:val="Compact"/>
@@ -1776,18 +1800,18 @@
                 <wp:inline>
                   <wp:extent cx="5334000" cy="2701322"/>
                   <wp:effectExtent b="0" l="0" r="0" t="0"/>
-                  <wp:docPr descr="" title="" id="40" name="Picture"/>
+                  <wp:docPr descr="" title="" id="39" name="Picture"/>
                   <a:graphic>
                     <a:graphicData uri="http://schemas.openxmlformats.org/drawingml/2006/picture">
                       <pic:pic>
                         <pic:nvPicPr>
-                          <pic:cNvPr descr="../../results/figures/height-weight-stratified.png" id="41" name="Picture"/>
+                          <pic:cNvPr descr="../../results/figures/height-weight-stratified.png" id="40" name="Picture"/>
                           <pic:cNvPicPr>
                             <a:picLocks noChangeArrowheads="1" noChangeAspect="1"/>
                           </pic:cNvPicPr>
                         </pic:nvPicPr>
                         <pic:blipFill>
-                          <a:blip r:embed="rId39"/>
+                          <a:blip r:embed="rId38"/>
                           <a:stretch>
                             <a:fillRect/>
                           </a:stretch>
@@ -1827,12 +1851,12 @@
               <w:t xml:space="preserve">Figure 2: Height and weight stratified by gender.</w:t>
             </w:r>
           </w:p>
-          <w:bookmarkEnd w:id="42"/>
+          <w:bookmarkEnd w:id="41"/>
         </w:tc>
       </w:tr>
     </w:tbl>
-    <w:bookmarkEnd w:id="43"/>
-    <w:bookmarkStart w:id="45" w:name="full-analysis"/>
+    <w:bookmarkEnd w:id="42"/>
+    <w:bookmarkStart w:id="44" w:name="full-analysis"/>
     <w:p>
       <w:pPr>
         <w:pStyle w:val="Heading2"/>
@@ -1891,7 +1915,7 @@
       <w:tr>
         <w:tc>
           <w:tcPr/>
-          <w:bookmarkStart w:id="44" w:name="tbl-resulttable2"/>
+          <w:bookmarkStart w:id="43" w:name="tbl-resulttable2"/>
           <w:p>
             <w:pPr>
               <w:jc w:val="center"/>
@@ -2257,7 +2281,7 @@
               </w:tc>
             </w:tr>
           </w:tbl>
-          <w:bookmarkEnd w:id="44"/>
+          <w:bookmarkEnd w:id="43"/>
           <w:p/>
         </w:tc>
       </w:tr>
@@ -2267,9 +2291,9 @@
         <w:br w:type="page"/>
       </w:r>
     </w:p>
+    <w:bookmarkEnd w:id="44"/>
     <w:bookmarkEnd w:id="45"/>
-    <w:bookmarkEnd w:id="46"/>
-    <w:bookmarkStart w:id="50" w:name="discussion"/>
+    <w:bookmarkStart w:id="49" w:name="discussion"/>
     <w:p>
       <w:pPr>
         <w:pStyle w:val="Heading1"/>
@@ -2278,7 +2302,7 @@
         <w:t xml:space="preserve">6. Discussion</w:t>
       </w:r>
     </w:p>
-    <w:bookmarkStart w:id="47" w:name="summary-and-interpretation"/>
+    <w:bookmarkStart w:id="46" w:name="summary-and-interpretation"/>
     <w:p>
       <w:pPr>
         <w:pStyle w:val="Heading2"/>
@@ -2299,8 +2323,8 @@
         <w:t xml:space="preserve">Summarize what you did, what you found and what it means.</w:t>
       </w:r>
     </w:p>
-    <w:bookmarkEnd w:id="47"/>
-    <w:bookmarkStart w:id="48" w:name="strengths-and-limitations"/>
+    <w:bookmarkEnd w:id="46"/>
+    <w:bookmarkStart w:id="47" w:name="strengths-and-limitations"/>
     <w:p>
       <w:pPr>
         <w:pStyle w:val="Heading2"/>
@@ -2321,53 +2345,53 @@
         <w:t xml:space="preserve">Discuss what you perceive as strengths and limitations of your analysis.</w:t>
       </w:r>
     </w:p>
+    <w:bookmarkEnd w:id="47"/>
+    <w:bookmarkStart w:id="48" w:name="conclusions-1"/>
+    <w:p>
+      <w:pPr>
+        <w:pStyle w:val="Heading2"/>
+      </w:pPr>
+      <w:r>
+        <w:t xml:space="preserve">6.3 Conclusions</w:t>
+      </w:r>
+    </w:p>
+    <w:p>
+      <w:r>
+        <w:br w:type="page"/>
+      </w:r>
+    </w:p>
     <w:bookmarkEnd w:id="48"/>
-    <w:bookmarkStart w:id="49" w:name="conclusions-1"/>
-    <w:p>
-      <w:pPr>
-        <w:pStyle w:val="Heading2"/>
-      </w:pPr>
-      <w:r>
-        <w:t xml:space="preserve">6.3 Conclusions</w:t>
-      </w:r>
-    </w:p>
-    <w:p>
-      <w:r>
-        <w:br w:type="page"/>
-      </w:r>
-    </w:p>
     <w:bookmarkEnd w:id="49"/>
+    <w:bookmarkStart w:id="65" w:name="references"/>
+    <w:p>
+      <w:pPr>
+        <w:pStyle w:val="Heading1"/>
+      </w:pPr>
+      <w:r>
+        <w:t xml:space="preserve">7. References</w:t>
+      </w:r>
+    </w:p>
+    <w:bookmarkStart w:id="64" w:name="refs"/>
+    <w:bookmarkStart w:id="50" w:name="ref-WHO2024"/>
+    <w:p>
+      <w:pPr>
+        <w:pStyle w:val="Bibliography"/>
+      </w:pPr>
+      <w:r>
+        <w:t xml:space="preserve">1.</w:t>
+      </w:r>
+      <w:r>
+        <w:t xml:space="preserve"> </w:t>
+      </w:r>
+      <w:r>
+        <w:t xml:space="preserve">	</w:t>
+      </w:r>
+      <w:r>
+        <w:t xml:space="preserve">Organization WH. Global tuberculosis report 2024. World Health Organization; 2024.</w:t>
+      </w:r>
+    </w:p>
     <w:bookmarkEnd w:id="50"/>
-    <w:bookmarkStart w:id="66" w:name="references"/>
-    <w:p>
-      <w:pPr>
-        <w:pStyle w:val="Heading1"/>
-      </w:pPr>
-      <w:r>
-        <w:t xml:space="preserve">7. References</w:t>
-      </w:r>
-    </w:p>
-    <w:bookmarkStart w:id="65" w:name="refs"/>
-    <w:bookmarkStart w:id="51" w:name="ref-WHO2024"/>
-    <w:p>
-      <w:pPr>
-        <w:pStyle w:val="Bibliography"/>
-      </w:pPr>
-      <w:r>
-        <w:t xml:space="preserve">1.</w:t>
-      </w:r>
-      <w:r>
-        <w:t xml:space="preserve"> </w:t>
-      </w:r>
-      <w:r>
-        <w:t xml:space="preserve">	</w:t>
-      </w:r>
-      <w:r>
-        <w:t xml:space="preserve">Organization WH. Global tuberculosis report 2024. World Health Organization; 2024.</w:t>
-      </w:r>
-    </w:p>
-    <w:bookmarkEnd w:id="51"/>
-    <w:bookmarkStart w:id="52" w:name="ref-Horton2016"/>
+    <w:bookmarkStart w:id="51" w:name="ref-Horton2016"/>
     <w:p>
       <w:pPr>
         <w:pStyle w:val="Bibliography"/>
@@ -2401,8 +2425,8 @@
         <w:t xml:space="preserve"> </w:t>
       </w:r>
     </w:p>
-    <w:bookmarkEnd w:id="52"/>
-    <w:bookmarkStart w:id="53" w:name="ref-Ledesma2022"/>
+    <w:bookmarkEnd w:id="51"/>
+    <w:bookmarkStart w:id="52" w:name="ref-Ledesma2022"/>
     <w:p>
       <w:pPr>
         <w:pStyle w:val="Bibliography"/>
@@ -2436,8 +2460,8 @@
         <w:t xml:space="preserve"> </w:t>
       </w:r>
     </w:p>
-    <w:bookmarkEnd w:id="53"/>
-    <w:bookmarkStart w:id="54" w:name="ref-Gupta2022"/>
+    <w:bookmarkEnd w:id="52"/>
+    <w:bookmarkStart w:id="53" w:name="ref-Gupta2022"/>
     <w:p>
       <w:pPr>
         <w:pStyle w:val="Bibliography"/>
@@ -2471,8 +2495,8 @@
         <w:t xml:space="preserve"> </w:t>
       </w:r>
     </w:p>
-    <w:bookmarkEnd w:id="54"/>
-    <w:bookmarkStart w:id="55" w:name="ref-Womack2007"/>
+    <w:bookmarkEnd w:id="53"/>
+    <w:bookmarkStart w:id="54" w:name="ref-Womack2007"/>
     <w:p>
       <w:pPr>
         <w:pStyle w:val="Bibliography"/>
@@ -2506,8 +2530,8 @@
         <w:t xml:space="preserve"> </w:t>
       </w:r>
     </w:p>
-    <w:bookmarkEnd w:id="55"/>
-    <w:bookmarkStart w:id="56" w:name="ref-Ilavska2012"/>
+    <w:bookmarkEnd w:id="54"/>
+    <w:bookmarkStart w:id="55" w:name="ref-Ilavska2012"/>
     <w:p>
       <w:pPr>
         <w:pStyle w:val="Bibliography"/>
@@ -2541,8 +2565,8 @@
         <w:t xml:space="preserve"> </w:t>
       </w:r>
     </w:p>
-    <w:bookmarkEnd w:id="56"/>
-    <w:bookmarkStart w:id="57" w:name="ref-Mupere2014"/>
+    <w:bookmarkEnd w:id="55"/>
+    <w:bookmarkStart w:id="56" w:name="ref-Mupere2014"/>
     <w:p>
       <w:pPr>
         <w:pStyle w:val="Bibliography"/>
@@ -2576,8 +2600,8 @@
         <w:t xml:space="preserve"> </w:t>
       </w:r>
     </w:p>
-    <w:bookmarkEnd w:id="57"/>
-    <w:bookmarkStart w:id="58" w:name="ref-Naylor2016"/>
+    <w:bookmarkEnd w:id="56"/>
+    <w:bookmarkStart w:id="57" w:name="ref-Naylor2016"/>
     <w:p>
       <w:pPr>
         <w:pStyle w:val="Bibliography"/>
@@ -2611,8 +2635,8 @@
         <w:t xml:space="preserve"> </w:t>
       </w:r>
     </w:p>
-    <w:bookmarkEnd w:id="58"/>
-    <w:bookmarkStart w:id="59" w:name="ref-Francisco2018"/>
+    <w:bookmarkEnd w:id="57"/>
+    <w:bookmarkStart w:id="58" w:name="ref-Francisco2018"/>
     <w:p>
       <w:pPr>
         <w:pStyle w:val="Bibliography"/>
@@ -2646,8 +2670,8 @@
         <w:t xml:space="preserve"> </w:t>
       </w:r>
     </w:p>
-    <w:bookmarkEnd w:id="59"/>
-    <w:bookmarkStart w:id="60" w:name="ref-Lord2002"/>
+    <w:bookmarkEnd w:id="58"/>
+    <w:bookmarkStart w:id="59" w:name="ref-Lord2002"/>
     <w:p>
       <w:pPr>
         <w:pStyle w:val="Bibliography"/>
@@ -2681,8 +2705,8 @@
         <w:t xml:space="preserve"> </w:t>
       </w:r>
     </w:p>
-    <w:bookmarkEnd w:id="60"/>
-    <w:bookmarkStart w:id="61" w:name="ref-Cava2004"/>
+    <w:bookmarkEnd w:id="59"/>
+    <w:bookmarkStart w:id="60" w:name="ref-Cava2004"/>
     <w:p>
       <w:pPr>
         <w:pStyle w:val="Bibliography"/>
@@ -2716,8 +2740,8 @@
         <w:t xml:space="preserve"> </w:t>
       </w:r>
     </w:p>
-    <w:bookmarkEnd w:id="61"/>
-    <w:bookmarkStart w:id="62" w:name="ref-Hickey1996"/>
+    <w:bookmarkEnd w:id="60"/>
+    <w:bookmarkStart w:id="61" w:name="ref-Hickey1996"/>
     <w:p>
       <w:pPr>
         <w:pStyle w:val="Bibliography"/>
@@ -2751,8 +2775,8 @@
         <w:t xml:space="preserve"> </w:t>
       </w:r>
     </w:p>
-    <w:bookmarkEnd w:id="62"/>
-    <w:bookmarkStart w:id="63" w:name="ref-Buyukoglan2007"/>
+    <w:bookmarkEnd w:id="61"/>
+    <w:bookmarkStart w:id="62" w:name="ref-Buyukoglan2007"/>
     <w:p>
       <w:pPr>
         <w:pStyle w:val="Bibliography"/>
@@ -2786,28 +2810,28 @@
         <w:t xml:space="preserve"> </w:t>
       </w:r>
     </w:p>
+    <w:bookmarkEnd w:id="62"/>
+    <w:bookmarkStart w:id="63" w:name="ref-IAEA2011"/>
+    <w:p>
+      <w:pPr>
+        <w:pStyle w:val="Bibliography"/>
+      </w:pPr>
+      <w:r>
+        <w:t xml:space="preserve">14.</w:t>
+      </w:r>
+      <w:r>
+        <w:t xml:space="preserve"> </w:t>
+      </w:r>
+      <w:r>
+        <w:t xml:space="preserve">	</w:t>
+      </w:r>
+      <w:r>
+        <w:t xml:space="preserve">IAEA., IAEA. Introduction to body composition assessment using the deuterium dilution technique with analysis of saliva samples by fourier transform infrared spectrometry. International Atomic Energy Agency; 2011.</w:t>
+      </w:r>
+    </w:p>
     <w:bookmarkEnd w:id="63"/>
-    <w:bookmarkStart w:id="64" w:name="ref-IAEA2011"/>
-    <w:p>
-      <w:pPr>
-        <w:pStyle w:val="Bibliography"/>
-      </w:pPr>
-      <w:r>
-        <w:t xml:space="preserve">14.</w:t>
-      </w:r>
-      <w:r>
-        <w:t xml:space="preserve"> </w:t>
-      </w:r>
-      <w:r>
-        <w:t xml:space="preserve">	</w:t>
-      </w:r>
-      <w:r>
-        <w:t xml:space="preserve">IAEA., IAEA. Introduction to body composition assessment using the deuterium dilution technique with analysis of saliva samples by fourier transform infrared spectrometry. International Atomic Energy Agency; 2011.</w:t>
-      </w:r>
-    </w:p>
     <w:bookmarkEnd w:id="64"/>
     <w:bookmarkEnd w:id="65"/>
-    <w:bookmarkEnd w:id="66"/>
     <w:sectPr/>
   </w:body>
 </w:document>

</xml_diff>

<commit_message>
Main analysis - 1
</commit_message>
<xml_diff>
--- a/products/manuscript/manuscript.docx
+++ b/products/manuscript/manuscript.docx
@@ -521,31 +521,13 @@
       </w:r>
     </w:p>
     <w:p>
-      <w:pPr>
-        <w:pStyle w:val="FirstParagraph"/>
-      </w:pPr>
-      <w:r>
-        <w:rPr>
-          <w:i/>
-          <w:iCs/>
-        </w:rPr>
-        <w:t xml:space="preserve">This part is under construction:</w:t>
-      </w:r>
-      <w:r>
-        <w:t xml:space="preserve"> </w:t>
-      </w:r>
-      <w:r>
-        <w:t xml:space="preserve">I will firstly compare body indices and immune response measures between males and females. To measure leptin’s effect in modulating immune activation and to link body energy storage with immune response strength, my initial plan is to use regression analysis to examine leptin’s mediator effect, but I’m seeking a more appropriate method. Of note, the sample size is relatively small, which may influence the significance of hypothesis tests.</w:t>
-      </w:r>
-    </w:p>
-    <w:p>
       <w:r>
         <w:br w:type="page"/>
       </w:r>
     </w:p>
     <w:bookmarkEnd w:id="30"/>
     <w:bookmarkEnd w:id="31"/>
-    <w:bookmarkStart w:id="48" w:name="results-1"/>
+    <w:bookmarkStart w:id="56" w:name="results-1"/>
     <w:p>
       <w:pPr>
         <w:pStyle w:val="Heading1"/>
@@ -606,7 +588,7 @@
               <w:pStyle w:val="ImageCaption"/>
             </w:pPr>
             <w:r>
-              <w:t xml:space="preserve">Table 1</w:t>
+              <w:t xml:space="preserve">Table 1: Body characteristics and composition by sex.</w:t>
             </w:r>
           </w:p>
           <w:p>
@@ -616,7 +598,7 @@
             <w:r>
               <w:drawing>
                 <wp:inline>
-                  <wp:extent cx="5334000" cy="3076563"/>
+                  <wp:extent cx="5334000" cy="4334442"/>
                   <wp:effectExtent b="0" l="0" r="0" t="0"/>
                   <wp:docPr descr="" title="" id="33" name="Picture"/>
                   <a:graphic>
@@ -637,7 +619,7 @@
                         <pic:spPr bwMode="auto">
                           <a:xfrm>
                             <a:off x="0" y="0"/>
-                            <a:ext cx="5334000" cy="3076563"/>
+                            <a:ext cx="5334000" cy="4334442"/>
                           </a:xfrm>
                           <a:prstGeom prst="rect">
                             <a:avLst/>
@@ -880,7 +862,7 @@
       </w:tr>
     </w:tbl>
     <w:bookmarkEnd w:id="46"/>
-    <w:bookmarkStart w:id="47" w:name="Xd11d47e16f9fe9e01bcdd5f85bdc2fd3db70f7d"/>
+    <w:bookmarkStart w:id="55" w:name="Xd11d47e16f9fe9e01bcdd5f85bdc2fd3db70f7d"/>
     <w:p>
       <w:pPr>
         <w:pStyle w:val="Heading2"/>
@@ -889,14 +871,170 @@
         <w:t xml:space="preserve">5.4 Mediation effect of leptin in immune response activation</w:t>
       </w:r>
     </w:p>
+    <w:tbl>
+      <w:tblPr>
+        <w:tblStyle w:val="Table"/>
+        <w:tblW w:type="pct" w:w="5000"/>
+        <w:tblLayout w:type="fixed"/>
+        <w:tblLook w:firstRow="0" w:lastRow="0" w:firstColumn="0" w:lastColumn="0" w:noHBand="0" w:noVBand="0" w:val="0000"/>
+      </w:tblPr>
+      <w:tblGrid>
+        <w:gridCol w:w="7920"/>
+      </w:tblGrid>
+      <w:tr>
+        <w:tc>
+          <w:tcPr/>
+          <w:bookmarkStart w:id="50" w:name="tbl-coef"/>
+          <w:p>
+            <w:pPr>
+              <w:jc w:val="center"/>
+            </w:pPr>
+            <w:pPr>
+              <w:jc w:val="start"/>
+              <w:spacing w:before="200"/>
+              <w:pStyle w:val="ImageCaption"/>
+            </w:pPr>
+            <w:r>
+              <w:t xml:space="preserve">Table 2: Coefficient estimation (95% CI) from linear regression and Poisson regression.</w:t>
+            </w:r>
+          </w:p>
+          <w:p>
+            <w:pPr>
+              <w:jc w:val="center"/>
+            </w:pPr>
+            <w:r>
+              <w:drawing>
+                <wp:inline>
+                  <wp:extent cx="5334000" cy="3116800"/>
+                  <wp:effectExtent b="0" l="0" r="0" t="0"/>
+                  <wp:docPr descr="" title="" id="48" name="Picture"/>
+                  <a:graphic>
+                    <a:graphicData uri="http://schemas.openxmlformats.org/drawingml/2006/picture">
+                      <pic:pic>
+                        <pic:nvPicPr>
+                          <pic:cNvPr descr="../../results/tables/table2.png" id="49" name="Picture"/>
+                          <pic:cNvPicPr>
+                            <a:picLocks noChangeArrowheads="1" noChangeAspect="1"/>
+                          </pic:cNvPicPr>
+                        </pic:nvPicPr>
+                        <pic:blipFill>
+                          <a:blip r:embed="rId47"/>
+                          <a:stretch>
+                            <a:fillRect/>
+                          </a:stretch>
+                        </pic:blipFill>
+                        <pic:spPr bwMode="auto">
+                          <a:xfrm>
+                            <a:off x="0" y="0"/>
+                            <a:ext cx="5334000" cy="3116800"/>
+                          </a:xfrm>
+                          <a:prstGeom prst="rect">
+                            <a:avLst/>
+                          </a:prstGeom>
+                          <a:noFill/>
+                          <a:ln w="9525">
+                            <a:noFill/>
+                            <a:headEnd/>
+                            <a:tailEnd/>
+                          </a:ln>
+                        </pic:spPr>
+                      </pic:pic>
+                    </a:graphicData>
+                  </a:graphic>
+                </wp:inline>
+              </w:drawing>
+            </w:r>
+          </w:p>
+          <w:bookmarkEnd w:id="50"/>
+        </w:tc>
+      </w:tr>
+    </w:tbl>
+    <w:tbl>
+      <w:tblPr>
+        <w:tblStyle w:val="Table"/>
+        <w:tblW w:type="pct" w:w="5000"/>
+        <w:tblLayout w:type="fixed"/>
+        <w:tblLook w:firstRow="0" w:lastRow="0" w:firstColumn="0" w:lastColumn="0" w:noHBand="0" w:noVBand="0" w:val="0000"/>
+      </w:tblPr>
+      <w:tblGrid>
+        <w:gridCol w:w="7920"/>
+      </w:tblGrid>
+      <w:tr>
+        <w:tc>
+          <w:tcPr/>
+          <w:bookmarkStart w:id="54" w:name="tbl-ma"/>
+          <w:p>
+            <w:pPr>
+              <w:jc w:val="center"/>
+            </w:pPr>
+            <w:pPr>
+              <w:jc w:val="start"/>
+              <w:spacing w:before="200"/>
+              <w:pStyle w:val="ImageCaption"/>
+            </w:pPr>
+            <w:r>
+              <w:t xml:space="preserve">Table 3: Mediation analysis with estimated effects and 95% CI.</w:t>
+            </w:r>
+          </w:p>
+          <w:p>
+            <w:pPr>
+              <w:jc w:val="center"/>
+            </w:pPr>
+            <w:r>
+              <w:drawing>
+                <wp:inline>
+                  <wp:extent cx="5334000" cy="1027450"/>
+                  <wp:effectExtent b="0" l="0" r="0" t="0"/>
+                  <wp:docPr descr="" title="" id="52" name="Picture"/>
+                  <a:graphic>
+                    <a:graphicData uri="http://schemas.openxmlformats.org/drawingml/2006/picture">
+                      <pic:pic>
+                        <pic:nvPicPr>
+                          <pic:cNvPr descr="../../results/tables/table3.png" id="53" name="Picture"/>
+                          <pic:cNvPicPr>
+                            <a:picLocks noChangeArrowheads="1" noChangeAspect="1"/>
+                          </pic:cNvPicPr>
+                        </pic:nvPicPr>
+                        <pic:blipFill>
+                          <a:blip r:embed="rId51"/>
+                          <a:stretch>
+                            <a:fillRect/>
+                          </a:stretch>
+                        </pic:blipFill>
+                        <pic:spPr bwMode="auto">
+                          <a:xfrm>
+                            <a:off x="0" y="0"/>
+                            <a:ext cx="5334000" cy="1027450"/>
+                          </a:xfrm>
+                          <a:prstGeom prst="rect">
+                            <a:avLst/>
+                          </a:prstGeom>
+                          <a:noFill/>
+                          <a:ln w="9525">
+                            <a:noFill/>
+                            <a:headEnd/>
+                            <a:tailEnd/>
+                          </a:ln>
+                        </pic:spPr>
+                      </pic:pic>
+                    </a:graphicData>
+                  </a:graphic>
+                </wp:inline>
+              </w:drawing>
+            </w:r>
+          </w:p>
+          <w:bookmarkEnd w:id="54"/>
+        </w:tc>
+      </w:tr>
+    </w:tbl>
     <w:p>
       <w:r>
         <w:br w:type="page"/>
       </w:r>
     </w:p>
-    <w:bookmarkEnd w:id="47"/>
-    <w:bookmarkEnd w:id="48"/>
-    <w:bookmarkStart w:id="50" w:name="discussion"/>
+    <w:bookmarkEnd w:id="55"/>
+    <w:bookmarkEnd w:id="56"/>
+    <w:bookmarkStart w:id="58" w:name="discussion"/>
     <w:p>
       <w:pPr>
         <w:pStyle w:val="Heading1"/>
@@ -905,7 +1043,7 @@
         <w:t xml:space="preserve">6. Discussion</w:t>
       </w:r>
     </w:p>
-    <w:bookmarkStart w:id="49" w:name="conclusions-1"/>
+    <w:bookmarkStart w:id="57" w:name="conclusions-1"/>
     <w:p>
       <w:pPr>
         <w:pStyle w:val="Heading2"/>
@@ -919,9 +1057,9 @@
         <w:br w:type="page"/>
       </w:r>
     </w:p>
-    <w:bookmarkEnd w:id="49"/>
-    <w:bookmarkEnd w:id="50"/>
-    <w:bookmarkStart w:id="66" w:name="references"/>
+    <w:bookmarkEnd w:id="57"/>
+    <w:bookmarkEnd w:id="58"/>
+    <w:bookmarkStart w:id="74" w:name="references"/>
     <w:p>
       <w:pPr>
         <w:pStyle w:val="Heading1"/>
@@ -930,8 +1068,8 @@
         <w:t xml:space="preserve">7. References</w:t>
       </w:r>
     </w:p>
-    <w:bookmarkStart w:id="65" w:name="refs"/>
-    <w:bookmarkStart w:id="51" w:name="ref-WHO2024"/>
+    <w:bookmarkStart w:id="73" w:name="refs"/>
+    <w:bookmarkStart w:id="59" w:name="ref-WHO2024"/>
     <w:p>
       <w:pPr>
         <w:pStyle w:val="Bibliography"/>
@@ -949,8 +1087,8 @@
         <w:t xml:space="preserve">Organization WH. Global tuberculosis report 2024. World Health Organization; 2024.</w:t>
       </w:r>
     </w:p>
-    <w:bookmarkEnd w:id="51"/>
-    <w:bookmarkStart w:id="52" w:name="ref-Horton2016"/>
+    <w:bookmarkEnd w:id="59"/>
+    <w:bookmarkStart w:id="60" w:name="ref-Horton2016"/>
     <w:p>
       <w:pPr>
         <w:pStyle w:val="Bibliography"/>
@@ -984,8 +1122,8 @@
         <w:t xml:space="preserve"> </w:t>
       </w:r>
     </w:p>
-    <w:bookmarkEnd w:id="52"/>
-    <w:bookmarkStart w:id="53" w:name="ref-Ledesma2022"/>
+    <w:bookmarkEnd w:id="60"/>
+    <w:bookmarkStart w:id="61" w:name="ref-Ledesma2022"/>
     <w:p>
       <w:pPr>
         <w:pStyle w:val="Bibliography"/>
@@ -1019,8 +1157,8 @@
         <w:t xml:space="preserve"> </w:t>
       </w:r>
     </w:p>
-    <w:bookmarkEnd w:id="53"/>
-    <w:bookmarkStart w:id="54" w:name="ref-Gupta2022"/>
+    <w:bookmarkEnd w:id="61"/>
+    <w:bookmarkStart w:id="62" w:name="ref-Gupta2022"/>
     <w:p>
       <w:pPr>
         <w:pStyle w:val="Bibliography"/>
@@ -1054,8 +1192,8 @@
         <w:t xml:space="preserve"> </w:t>
       </w:r>
     </w:p>
-    <w:bookmarkEnd w:id="54"/>
-    <w:bookmarkStart w:id="55" w:name="ref-Womack2007"/>
+    <w:bookmarkEnd w:id="62"/>
+    <w:bookmarkStart w:id="63" w:name="ref-Womack2007"/>
     <w:p>
       <w:pPr>
         <w:pStyle w:val="Bibliography"/>
@@ -1089,8 +1227,8 @@
         <w:t xml:space="preserve"> </w:t>
       </w:r>
     </w:p>
-    <w:bookmarkEnd w:id="55"/>
-    <w:bookmarkStart w:id="56" w:name="ref-Ilavska2012"/>
+    <w:bookmarkEnd w:id="63"/>
+    <w:bookmarkStart w:id="64" w:name="ref-Ilavska2012"/>
     <w:p>
       <w:pPr>
         <w:pStyle w:val="Bibliography"/>
@@ -1124,8 +1262,8 @@
         <w:t xml:space="preserve"> </w:t>
       </w:r>
     </w:p>
-    <w:bookmarkEnd w:id="56"/>
-    <w:bookmarkStart w:id="57" w:name="ref-Mupere2014"/>
+    <w:bookmarkEnd w:id="64"/>
+    <w:bookmarkStart w:id="65" w:name="ref-Mupere2014"/>
     <w:p>
       <w:pPr>
         <w:pStyle w:val="Bibliography"/>
@@ -1159,8 +1297,8 @@
         <w:t xml:space="preserve"> </w:t>
       </w:r>
     </w:p>
-    <w:bookmarkEnd w:id="57"/>
-    <w:bookmarkStart w:id="58" w:name="ref-Naylor2016"/>
+    <w:bookmarkEnd w:id="65"/>
+    <w:bookmarkStart w:id="66" w:name="ref-Naylor2016"/>
     <w:p>
       <w:pPr>
         <w:pStyle w:val="Bibliography"/>
@@ -1194,8 +1332,8 @@
         <w:t xml:space="preserve"> </w:t>
       </w:r>
     </w:p>
-    <w:bookmarkEnd w:id="58"/>
-    <w:bookmarkStart w:id="59" w:name="ref-Francisco2018"/>
+    <w:bookmarkEnd w:id="66"/>
+    <w:bookmarkStart w:id="67" w:name="ref-Francisco2018"/>
     <w:p>
       <w:pPr>
         <w:pStyle w:val="Bibliography"/>
@@ -1229,8 +1367,8 @@
         <w:t xml:space="preserve"> </w:t>
       </w:r>
     </w:p>
-    <w:bookmarkEnd w:id="59"/>
-    <w:bookmarkStart w:id="60" w:name="ref-Lord2002"/>
+    <w:bookmarkEnd w:id="67"/>
+    <w:bookmarkStart w:id="68" w:name="ref-Lord2002"/>
     <w:p>
       <w:pPr>
         <w:pStyle w:val="Bibliography"/>
@@ -1264,8 +1402,8 @@
         <w:t xml:space="preserve"> </w:t>
       </w:r>
     </w:p>
-    <w:bookmarkEnd w:id="60"/>
-    <w:bookmarkStart w:id="61" w:name="ref-Cava2004"/>
+    <w:bookmarkEnd w:id="68"/>
+    <w:bookmarkStart w:id="69" w:name="ref-Cava2004"/>
     <w:p>
       <w:pPr>
         <w:pStyle w:val="Bibliography"/>
@@ -1299,8 +1437,8 @@
         <w:t xml:space="preserve"> </w:t>
       </w:r>
     </w:p>
-    <w:bookmarkEnd w:id="61"/>
-    <w:bookmarkStart w:id="62" w:name="ref-Hickey1996"/>
+    <w:bookmarkEnd w:id="69"/>
+    <w:bookmarkStart w:id="70" w:name="ref-Hickey1996"/>
     <w:p>
       <w:pPr>
         <w:pStyle w:val="Bibliography"/>
@@ -1334,8 +1472,8 @@
         <w:t xml:space="preserve"> </w:t>
       </w:r>
     </w:p>
-    <w:bookmarkEnd w:id="62"/>
-    <w:bookmarkStart w:id="63" w:name="ref-Buyukoglan2007"/>
+    <w:bookmarkEnd w:id="70"/>
+    <w:bookmarkStart w:id="71" w:name="ref-Buyukoglan2007"/>
     <w:p>
       <w:pPr>
         <w:pStyle w:val="Bibliography"/>
@@ -1369,8 +1507,8 @@
         <w:t xml:space="preserve"> </w:t>
       </w:r>
     </w:p>
-    <w:bookmarkEnd w:id="63"/>
-    <w:bookmarkStart w:id="64" w:name="ref-IAEA2011"/>
+    <w:bookmarkEnd w:id="71"/>
+    <w:bookmarkStart w:id="72" w:name="ref-IAEA2011"/>
     <w:p>
       <w:pPr>
         <w:pStyle w:val="Bibliography"/>
@@ -1388,9 +1526,9 @@
         <w:t xml:space="preserve">IAEA., IAEA. Introduction to body composition assessment using the deuterium dilution technique with analysis of saliva samples by fourier transform infrared spectrometry. International Atomic Energy Agency; 2011.</w:t>
       </w:r>
     </w:p>
-    <w:bookmarkEnd w:id="64"/>
-    <w:bookmarkEnd w:id="65"/>
-    <w:bookmarkEnd w:id="66"/>
+    <w:bookmarkEnd w:id="72"/>
+    <w:bookmarkEnd w:id="73"/>
+    <w:bookmarkEnd w:id="74"/>
     <w:sectPr/>
   </w:body>
 </w:document>
@@ -1685,6 +1823,91 @@
       </w:pPr>
     </w:lvl>
   </w:abstractNum>
+  <w:abstractNum w:abstractNumId="99331">
+    <w:nsid w:val="00A99331"/>
+    <w:multiLevelType w:val="multilevel"/>
+    <w:lvl w:ilvl="0">
+      <w:start w:val="1"/>
+      <w:numFmt w:val="decimal"/>
+      <w:lvlText w:val="(%1)"/>
+      <w:lvlJc w:val="left"/>
+      <w:pPr>
+        <w:ind w:left="720" w:hanging="360"/>
+      </w:pPr>
+    </w:lvl>
+    <w:lvl w:ilvl="1">
+      <w:start w:val="1"/>
+      <w:numFmt w:val="decimal"/>
+      <w:lvlText w:val="(%2)"/>
+      <w:lvlJc w:val="left"/>
+      <w:pPr>
+        <w:ind w:left="1440" w:hanging="360"/>
+      </w:pPr>
+    </w:lvl>
+    <w:lvl w:ilvl="2">
+      <w:start w:val="1"/>
+      <w:numFmt w:val="decimal"/>
+      <w:lvlText w:val="(%3)"/>
+      <w:lvlJc w:val="left"/>
+      <w:pPr>
+        <w:ind w:left="2160" w:hanging="360"/>
+      </w:pPr>
+    </w:lvl>
+    <w:lvl w:ilvl="3">
+      <w:start w:val="1"/>
+      <w:numFmt w:val="decimal"/>
+      <w:lvlText w:val="(%4)"/>
+      <w:lvlJc w:val="left"/>
+      <w:pPr>
+        <w:ind w:left="2880" w:hanging="360"/>
+      </w:pPr>
+    </w:lvl>
+    <w:lvl w:ilvl="4">
+      <w:start w:val="1"/>
+      <w:numFmt w:val="decimal"/>
+      <w:lvlText w:val="(%5)"/>
+      <w:lvlJc w:val="left"/>
+      <w:pPr>
+        <w:ind w:left="3600" w:hanging="360"/>
+      </w:pPr>
+    </w:lvl>
+    <w:lvl w:ilvl="5">
+      <w:start w:val="1"/>
+      <w:numFmt w:val="decimal"/>
+      <w:lvlText w:val="(%6)"/>
+      <w:lvlJc w:val="left"/>
+      <w:pPr>
+        <w:ind w:left="4320" w:hanging="360"/>
+      </w:pPr>
+    </w:lvl>
+    <w:lvl w:ilvl="6">
+      <w:start w:val="1"/>
+      <w:numFmt w:val="decimal"/>
+      <w:lvlText w:val="(%7)"/>
+      <w:lvlJc w:val="left"/>
+      <w:pPr>
+        <w:ind w:left="5040" w:hanging="360"/>
+      </w:pPr>
+    </w:lvl>
+    <w:lvl w:ilvl="7">
+      <w:start w:val="1"/>
+      <w:numFmt w:val="decimal"/>
+      <w:lvlText w:val="(%8)"/>
+      <w:lvlJc w:val="left"/>
+      <w:pPr>
+        <w:ind w:left="5760" w:hanging="360"/>
+      </w:pPr>
+    </w:lvl>
+    <w:lvl w:ilvl="8">
+      <w:start w:val="1"/>
+      <w:numFmt w:val="decimal"/>
+      <w:lvlText w:val="(%9)"/>
+      <w:lvlJc w:val="left"/>
+      <w:pPr>
+        <w:ind w:left="6480" w:hanging="360"/>
+      </w:pPr>
+    </w:lvl>
+  </w:abstractNum>
   <w:num w:numId="1000">
     <w:abstractNumId w:val="990"/>
   </w:num>
@@ -1693,6 +1916,36 @@
   </w:num>
   <w:num w:numId="1002">
     <w:abstractNumId w:val="99411"/>
+    <w:lvlOverride w:ilvl="0">
+      <w:startOverride w:val="1"/>
+    </w:lvlOverride>
+    <w:lvlOverride w:ilvl="1">
+      <w:startOverride w:val="1"/>
+    </w:lvlOverride>
+    <w:lvlOverride w:ilvl="2">
+      <w:startOverride w:val="1"/>
+    </w:lvlOverride>
+    <w:lvlOverride w:ilvl="3">
+      <w:startOverride w:val="1"/>
+    </w:lvlOverride>
+    <w:lvlOverride w:ilvl="4">
+      <w:startOverride w:val="1"/>
+    </w:lvlOverride>
+    <w:lvlOverride w:ilvl="5">
+      <w:startOverride w:val="1"/>
+    </w:lvlOverride>
+    <w:lvlOverride w:ilvl="6">
+      <w:startOverride w:val="1"/>
+    </w:lvlOverride>
+    <w:lvlOverride w:ilvl="7">
+      <w:startOverride w:val="1"/>
+    </w:lvlOverride>
+    <w:lvlOverride w:ilvl="8">
+      <w:startOverride w:val="1"/>
+    </w:lvlOverride>
+  </w:num>
+  <w:num w:numId="1003">
+    <w:abstractNumId w:val="99331"/>
     <w:lvlOverride w:ilvl="0">
       <w:startOverride w:val="1"/>
     </w:lvlOverride>

</xml_diff>

<commit_message>
Main analysis - 2
</commit_message>
<xml_diff>
--- a/products/manuscript/manuscript.docx
+++ b/products/manuscript/manuscript.docx
@@ -367,11 +367,6 @@
         <w:t xml:space="preserve">This paper presents findings on sexual differences in metabolism and immune responses in individuals initially infected with TB. The primary hypothesis is that women have a stronger immune response to TB due to higher body fat storage. Additionally, leptin is hypothesized to mediate immune response based on body energy storage.</w:t>
       </w:r>
     </w:p>
-    <w:p>
-      <w:r>
-        <w:br w:type="page"/>
-      </w:r>
-    </w:p>
     <w:bookmarkEnd w:id="26"/>
     <w:bookmarkStart w:id="31" w:name="methods-1"/>
     <w:p>
@@ -521,8 +516,37 @@
       </w:r>
     </w:p>
     <w:p>
-      <w:r>
-        <w:br w:type="page"/>
+      <w:pPr>
+        <w:pStyle w:val="FirstParagraph"/>
+      </w:pPr>
+      <w:r>
+        <w:t xml:space="preserve">In the descriptive analysis, we compared the distribution of demographic characteristics (e.g., age, height, weight) and body composition indices (e.g., body fat, lean body mass, leptin level) between male and female participants using the median and interquartile range (IQR). Differences in immune responses were visualized with boxplots showing the distributions of available measures, including CD4+ cell counts, CRP levels, and INF-gamma levels. The association between log-transformed leptin levels and body fat, lean body mass, percentage of CD4+ cells, and percentage of CD8+ cells was assessed using scatterplots with Pearson correlation coefficients.</w:t>
+      </w:r>
+    </w:p>
+    <w:p>
+      <w:pPr>
+        <w:pStyle w:val="BodyText"/>
+      </w:pPr>
+      <w:r>
+        <w:t xml:space="preserve">We examined the predictability of fat mass index to leptin level using a simple linear regression. A Poisson regression model was applied to CD4+ cell counts using a log link, with fat mass index and leptin level as predictors. All leptin levels in regression models used the logarithmic transformation. We estimated standardized regression coefficients and calculated the total, direct, and indirect effects of fat mass index on CD4+ cell counts</w:t>
+      </w:r>
+      <w:r>
+        <w:t xml:space="preserve"> </w:t>
+      </w:r>
+      <w:r>
+        <w:t xml:space="preserve">(15)</w:t>
+      </w:r>
+      <w:r>
+        <w:t xml:space="preserve">. The mediation effect of leptin was quantified as the indirect effect divided by the total effect, expressed as the percentage of the total effect mediated by leptin</w:t>
+      </w:r>
+      <w:r>
+        <w:t xml:space="preserve"> </w:t>
+      </w:r>
+      <w:r>
+        <w:t xml:space="preserve">(16)</w:t>
+      </w:r>
+      <w:r>
+        <w:t xml:space="preserve">. Confidence intervals (CI) at the 95% confidence level for all estimated effects were obtained using the bootstrap method with 500 replicates. The mediation analysis was first conducted for all participants. We then performed a subgroup analysis by applying the mediation analysis separately to male and female participants.</w:t>
       </w:r>
     </w:p>
     <w:bookmarkEnd w:id="30"/>
@@ -871,6 +895,95 @@
         <w:t xml:space="preserve">5.4 Mediation effect of leptin in immune response activation</w:t>
       </w:r>
     </w:p>
+    <w:p>
+      <w:pPr>
+        <w:pStyle w:val="FirstParagraph"/>
+      </w:pPr>
+      <w:r>
+        <w:t xml:space="preserve">When fitting linear regression for all participants, leptin level was positively associated with FMI (</w:t>
+      </w:r>
+      <m:oMath>
+        <m:r>
+          <m:t>β</m:t>
+        </m:r>
+      </m:oMath>
+      <w:r>
+        <w:t xml:space="preserve">=0.100, 95% CI: 0.064-0.135,</w:t>
+      </w:r>
+      <w:r>
+        <w:t xml:space="preserve"> </w:t>
+      </w:r>
+      <w:hyperlink w:anchor="tbl-coef">
+        <w:r>
+          <w:rPr>
+            <w:rStyle w:val="Hyperlink"/>
+          </w:rPr>
+          <w:t xml:space="preserve">Table 2</w:t>
+        </w:r>
+      </w:hyperlink>
+      <w:r>
+        <w:t xml:space="preserve">). A similar positive association was observed among female participants (</w:t>
+      </w:r>
+      <m:oMath>
+        <m:r>
+          <m:t>β</m:t>
+        </m:r>
+      </m:oMath>
+      <w:r>
+        <w:t xml:space="preserve">=0.113, 95% CI: 0.062-0.165), but not among males (</w:t>
+      </w:r>
+      <m:oMath>
+        <m:r>
+          <m:t>β</m:t>
+        </m:r>
+      </m:oMath>
+      <w:r>
+        <w:t xml:space="preserve">=0.000, 95% CI: -0.003-0.002). When predicting CD4+ cell counts using FMI and leptin level for all participants, both predictors showed a positive association (</w:t>
+      </w:r>
+      <m:oMath>
+        <m:r>
+          <m:t>β</m:t>
+        </m:r>
+      </m:oMath>
+      <w:r>
+        <w:t xml:space="preserve">=0.008, 95% CI: 0.000-0.017 for FMI;</w:t>
+      </w:r>
+      <w:r>
+        <w:t xml:space="preserve"> </w:t>
+      </w:r>
+      <m:oMath>
+        <m:r>
+          <m:t>β</m:t>
+        </m:r>
+      </m:oMath>
+      <w:r>
+        <w:t xml:space="preserve">=0.364, 95% CI: 0.314-0.413 for leptin level). Among males, both FMI (</w:t>
+      </w:r>
+      <m:oMath>
+        <m:r>
+          <m:t>β</m:t>
+        </m:r>
+      </m:oMath>
+      <w:r>
+        <w:t xml:space="preserve">=0.025, 95% CI: 0.011-0.040) and leptin level (</w:t>
+      </w:r>
+      <m:oMath>
+        <m:r>
+          <m:t>β</m:t>
+        </m:r>
+      </m:oMath>
+      <w:r>
+        <w:t xml:space="preserve">=6.995, 95% CI: 4.489-9.500) were positively associated with CD4+ cell counts. However, among females, CD4+ cell counts were positively associated only with leptin level (</w:t>
+      </w:r>
+      <m:oMath>
+        <m:r>
+          <m:t>β</m:t>
+        </m:r>
+      </m:oMath>
+      <w:r>
+        <w:t xml:space="preserve">=0.322, 95% CI: 0.262-0.381).</w:t>
+      </w:r>
+    </w:p>
     <w:tbl>
       <w:tblPr>
         <w:tblStyle w:val="Table"/>
@@ -949,6 +1062,28 @@
         </w:tc>
       </w:tr>
     </w:tbl>
+    <w:p>
+      <w:pPr>
+        <w:pStyle w:val="BodyText"/>
+      </w:pPr>
+      <w:r>
+        <w:t xml:space="preserve">Among all participants, FMI had a notable effect on promoting CD4+ cell counts (total effect=0.25, 95% CI: -0.15-0.57,</w:t>
+      </w:r>
+      <w:r>
+        <w:t xml:space="preserve"> </w:t>
+      </w:r>
+      <w:hyperlink w:anchor="tbl-ma">
+        <w:r>
+          <w:rPr>
+            <w:rStyle w:val="Hyperlink"/>
+          </w:rPr>
+          <w:t xml:space="preserve">Table 3</w:t>
+        </w:r>
+      </w:hyperlink>
+      <w:r>
+        <w:t xml:space="preserve">), with a large proportion (indirect effect=0.20, 95% CI: -0.14-0.55) mediated by leptin level. The mediation effect of leptin accounted for 82% of the total effect of FMI. A similar pattern was observed among female participants, where the effect of FMI (total effect=0.24, 95% CI: -0.35-0.67) was almost entirely mediated by leptin (indirect effect=0.24, 95% CI: -0.30-0.80). Among male participants, CD4+ cell counts were primarily influenced by the direct effect of FMI (total effect=0.09, 95% CI: -0.55-0.76; direct effect=0.10, 95% CI: -0.57-0.89).</w:t>
+      </w:r>
+    </w:p>
     <w:tbl>
       <w:tblPr>
         <w:tblStyle w:val="Table"/>
@@ -1027,11 +1162,6 @@
         </w:tc>
       </w:tr>
     </w:tbl>
-    <w:p>
-      <w:r>
-        <w:br w:type="page"/>
-      </w:r>
-    </w:p>
     <w:bookmarkEnd w:id="55"/>
     <w:bookmarkEnd w:id="56"/>
     <w:bookmarkStart w:id="58" w:name="discussion"/>
@@ -1059,7 +1189,7 @@
     </w:p>
     <w:bookmarkEnd w:id="57"/>
     <w:bookmarkEnd w:id="58"/>
-    <w:bookmarkStart w:id="74" w:name="references"/>
+    <w:bookmarkStart w:id="76" w:name="references"/>
     <w:p>
       <w:pPr>
         <w:pStyle w:val="Heading1"/>
@@ -1068,7 +1198,7 @@
         <w:t xml:space="preserve">7. References</w:t>
       </w:r>
     </w:p>
-    <w:bookmarkStart w:id="73" w:name="refs"/>
+    <w:bookmarkStart w:id="75" w:name="refs"/>
     <w:bookmarkStart w:id="59" w:name="ref-WHO2024"/>
     <w:p>
       <w:pPr>
@@ -1527,8 +1657,78 @@
       </w:r>
     </w:p>
     <w:bookmarkEnd w:id="72"/>
+    <w:bookmarkStart w:id="73" w:name="ref-Sobel1982"/>
+    <w:p>
+      <w:pPr>
+        <w:pStyle w:val="Bibliography"/>
+      </w:pPr>
+      <w:r>
+        <w:t xml:space="preserve">15.</w:t>
+      </w:r>
+      <w:r>
+        <w:t xml:space="preserve"> </w:t>
+      </w:r>
+      <w:r>
+        <w:t xml:space="preserve">	</w:t>
+      </w:r>
+      <w:r>
+        <w:t xml:space="preserve">Sobel ME. Asymptotic confidence intervals for indirect effects in structural equation models.</w:t>
+      </w:r>
+      <w:r>
+        <w:t xml:space="preserve"> </w:t>
+      </w:r>
+      <w:r>
+        <w:rPr>
+          <w:i/>
+          <w:iCs/>
+        </w:rPr>
+        <w:t xml:space="preserve">Sociological methodology</w:t>
+      </w:r>
+      <w:r>
+        <w:t xml:space="preserve">. 1982;13:290–312.</w:t>
+      </w:r>
+      <w:r>
+        <w:t xml:space="preserve"> </w:t>
+      </w:r>
+    </w:p>
     <w:bookmarkEnd w:id="73"/>
+    <w:bookmarkStart w:id="74" w:name="ref-Baron1986"/>
+    <w:p>
+      <w:pPr>
+        <w:pStyle w:val="Bibliography"/>
+      </w:pPr>
+      <w:r>
+        <w:t xml:space="preserve">16.</w:t>
+      </w:r>
+      <w:r>
+        <w:t xml:space="preserve"> </w:t>
+      </w:r>
+      <w:r>
+        <w:t xml:space="preserve">	</w:t>
+      </w:r>
+      <w:r>
+        <w:t xml:space="preserve">Baron RM, Kenny DA. The moderator–mediator variable distinction in social psychological research: Conceptual, strategic, and statistical considerations.</w:t>
+      </w:r>
+      <w:r>
+        <w:t xml:space="preserve"> </w:t>
+      </w:r>
+      <w:r>
+        <w:rPr>
+          <w:i/>
+          <w:iCs/>
+        </w:rPr>
+        <w:t xml:space="preserve">Journal of personality and social psychology</w:t>
+      </w:r>
+      <w:r>
+        <w:t xml:space="preserve">. 1986;51(6):1173.</w:t>
+      </w:r>
+      <w:r>
+        <w:t xml:space="preserve"> </w:t>
+      </w:r>
+    </w:p>
     <w:bookmarkEnd w:id="74"/>
+    <w:bookmarkEnd w:id="75"/>
+    <w:bookmarkEnd w:id="76"/>
     <w:sectPr/>
   </w:body>
 </w:document>
@@ -1823,91 +2023,6 @@
       </w:pPr>
     </w:lvl>
   </w:abstractNum>
-  <w:abstractNum w:abstractNumId="99331">
-    <w:nsid w:val="00A99331"/>
-    <w:multiLevelType w:val="multilevel"/>
-    <w:lvl w:ilvl="0">
-      <w:start w:val="1"/>
-      <w:numFmt w:val="decimal"/>
-      <w:lvlText w:val="(%1)"/>
-      <w:lvlJc w:val="left"/>
-      <w:pPr>
-        <w:ind w:left="720" w:hanging="360"/>
-      </w:pPr>
-    </w:lvl>
-    <w:lvl w:ilvl="1">
-      <w:start w:val="1"/>
-      <w:numFmt w:val="decimal"/>
-      <w:lvlText w:val="(%2)"/>
-      <w:lvlJc w:val="left"/>
-      <w:pPr>
-        <w:ind w:left="1440" w:hanging="360"/>
-      </w:pPr>
-    </w:lvl>
-    <w:lvl w:ilvl="2">
-      <w:start w:val="1"/>
-      <w:numFmt w:val="decimal"/>
-      <w:lvlText w:val="(%3)"/>
-      <w:lvlJc w:val="left"/>
-      <w:pPr>
-        <w:ind w:left="2160" w:hanging="360"/>
-      </w:pPr>
-    </w:lvl>
-    <w:lvl w:ilvl="3">
-      <w:start w:val="1"/>
-      <w:numFmt w:val="decimal"/>
-      <w:lvlText w:val="(%4)"/>
-      <w:lvlJc w:val="left"/>
-      <w:pPr>
-        <w:ind w:left="2880" w:hanging="360"/>
-      </w:pPr>
-    </w:lvl>
-    <w:lvl w:ilvl="4">
-      <w:start w:val="1"/>
-      <w:numFmt w:val="decimal"/>
-      <w:lvlText w:val="(%5)"/>
-      <w:lvlJc w:val="left"/>
-      <w:pPr>
-        <w:ind w:left="3600" w:hanging="360"/>
-      </w:pPr>
-    </w:lvl>
-    <w:lvl w:ilvl="5">
-      <w:start w:val="1"/>
-      <w:numFmt w:val="decimal"/>
-      <w:lvlText w:val="(%6)"/>
-      <w:lvlJc w:val="left"/>
-      <w:pPr>
-        <w:ind w:left="4320" w:hanging="360"/>
-      </w:pPr>
-    </w:lvl>
-    <w:lvl w:ilvl="6">
-      <w:start w:val="1"/>
-      <w:numFmt w:val="decimal"/>
-      <w:lvlText w:val="(%7)"/>
-      <w:lvlJc w:val="left"/>
-      <w:pPr>
-        <w:ind w:left="5040" w:hanging="360"/>
-      </w:pPr>
-    </w:lvl>
-    <w:lvl w:ilvl="7">
-      <w:start w:val="1"/>
-      <w:numFmt w:val="decimal"/>
-      <w:lvlText w:val="(%8)"/>
-      <w:lvlJc w:val="left"/>
-      <w:pPr>
-        <w:ind w:left="5760" w:hanging="360"/>
-      </w:pPr>
-    </w:lvl>
-    <w:lvl w:ilvl="8">
-      <w:start w:val="1"/>
-      <w:numFmt w:val="decimal"/>
-      <w:lvlText w:val="(%9)"/>
-      <w:lvlJc w:val="left"/>
-      <w:pPr>
-        <w:ind w:left="6480" w:hanging="360"/>
-      </w:pPr>
-    </w:lvl>
-  </w:abstractNum>
   <w:num w:numId="1000">
     <w:abstractNumId w:val="990"/>
   </w:num>
@@ -1916,36 +2031,6 @@
   </w:num>
   <w:num w:numId="1002">
     <w:abstractNumId w:val="99411"/>
-    <w:lvlOverride w:ilvl="0">
-      <w:startOverride w:val="1"/>
-    </w:lvlOverride>
-    <w:lvlOverride w:ilvl="1">
-      <w:startOverride w:val="1"/>
-    </w:lvlOverride>
-    <w:lvlOverride w:ilvl="2">
-      <w:startOverride w:val="1"/>
-    </w:lvlOverride>
-    <w:lvlOverride w:ilvl="3">
-      <w:startOverride w:val="1"/>
-    </w:lvlOverride>
-    <w:lvlOverride w:ilvl="4">
-      <w:startOverride w:val="1"/>
-    </w:lvlOverride>
-    <w:lvlOverride w:ilvl="5">
-      <w:startOverride w:val="1"/>
-    </w:lvlOverride>
-    <w:lvlOverride w:ilvl="6">
-      <w:startOverride w:val="1"/>
-    </w:lvlOverride>
-    <w:lvlOverride w:ilvl="7">
-      <w:startOverride w:val="1"/>
-    </w:lvlOverride>
-    <w:lvlOverride w:ilvl="8">
-      <w:startOverride w:val="1"/>
-    </w:lvlOverride>
-  </w:num>
-  <w:num w:numId="1003">
-    <w:abstractNumId w:val="99331"/>
     <w:lvlOverride w:ilvl="0">
       <w:startOverride w:val="1"/>
     </w:lvlOverride>

</xml_diff>

<commit_message>
ML - part 4
</commit_message>
<xml_diff>
--- a/products/manuscript/manuscript.docx
+++ b/products/manuscript/manuscript.docx
@@ -209,7 +209,7 @@
         <w:pStyle w:val="FirstParagraph"/>
       </w:pPr>
       <w:r>
-        <w:t xml:space="preserve">We conducted a cross-sectional study in Kampala, Uganda, recruiting 60 participants with the first episode of tuberculosis. Demographic characteristics, body composition indices, and immune response measures were compared between 30 male and 30 female participants. A structural equation-based mediation analysis examined the association between CD4+ cell levels and body fat, as well as leptin’s mediation effect. The analysis was performed for all participants and separately by sex.</w:t>
+        <w:t xml:space="preserve">We conducted a cross-sectional study in Kampala, Uganda, recruiting 60 participants with the first episode of tuberculosis. Demographic characteristics, body composition indices, and immune response measures were compared between 30 male and 30 female participants. A structural equation-based mediation analysis examined the association between CD4+ cell levels and body fat, as well as leptin’s mediation effect. The analysis was performed for all participants and separately by sex. To incorporate material from this course, we further evaluated the performance of random forest and regression tree models in predicting leptin levels using body composition indices. One-fifth of the data set was reserved as a test set for model evaluation, while hyperparameter tuning was conducted on the training set using five-fold cross-validation.</w:t>
       </w:r>
     </w:p>
     <w:bookmarkEnd w:id="21"/>
@@ -227,7 +227,7 @@
         <w:pStyle w:val="FirstParagraph"/>
       </w:pPr>
       <w:r>
-        <w:t xml:space="preserve">Compared to male participants, females had a higher fat mass index (median: 2.46 vs. 4.41), higher leptin levels (median: 1.16 ng/ml vs. 1.56 ng/ml), and higher CD4+ cell levels. Leptin levels were positively associated with body fat storage, with a stronger effect observed in females. Among all participants, 82% of the effect of body fat storage on immune activation was mediated by leptin, with a more pronounced mediation effect in females than in males.</w:t>
+        <w:t xml:space="preserve">Compared to male participants, females had a higher fat mass index (median: 2.46 vs. 4.41), higher leptin levels (median: 1.16 ng/ml vs. 1.56 ng/ml), and higher CD4+ cell levels. Leptin levels were positively associated with body fat storage, with a stronger effect observed in females. Among all participants, 82% of the effect of body fat storage on immune activation was mediated by leptin, with a more pronounced mediation effect in females than in males. The random forest model is better than the regression tree in predicting leptin levels using body composition indices, with a lower root mean squared error (0.40 vs 0.41) and a higher R-square (0.53 vs. 0.23) on the test set.</w:t>
       </w:r>
     </w:p>
     <w:bookmarkEnd w:id="22"/>
@@ -464,7 +464,7 @@
         </m:r>
       </m:oMath>
       <w:r>
-        <w:t xml:space="preserve">, 99.8% purity) after an overnight fast. Participants will be asked to refrain from eating and to consume only the minimum amount of water needed to quench thirst during the 4-hour equilibration period. Saliva samples collected before and after a 4-hour equilibration period were analyzed using Fourier transform infrared spectrophotometry to determine deuterium concentration, and TBW was estimated by extrapolating deuterium dilution space, adjusted by a factor of 1.041</w:t>
+        <w:t xml:space="preserve">, 99.8% purity) after an overnight fast. Participants were asked to refrain from eating and to consume only the minimum amount of water needed to quench thirst during the 4-hour equilibration period. Saliva samples collected before and after a 4-hour equilibration period were analyzed using Fourier transform infrared spectrophotometry to determine deuterium concentration, and TBW was estimated by extrapolating deuterium dilution space, adjusted by a factor of 1.041</w:t>
       </w:r>
       <w:r>
         <w:t xml:space="preserve"> </w:t>
@@ -581,9 +581,17 @@
         <w:t xml:space="preserve">. Confidence intervals (CI) at the 95% confidence level for all estimated effects were obtained using the bootstrap method with 500 replicates. The mediation analysis was first conducted for all participants. We then performed a subgroup analysis by applying the mediation analysis separately to male and female participants.</w:t>
       </w:r>
     </w:p>
+    <w:p>
+      <w:pPr>
+        <w:pStyle w:val="BodyText"/>
+      </w:pPr>
+      <w:r>
+        <w:t xml:space="preserve">We further compared the performance of random forest and regression tree models in predicting log-transformed leptin levels using body composition indices. The predictors included gender, age, BMI, percentage of lean body mass, and percentage of fat mass. One-fifth of the dataset was set aside as the test set, with the remaining data used for training. Five-fold cross-validation was applied to the training set for hyperparameter tuning. For the random forest model, a grid search was conducted to optimize the number of randomly sampled predictors and the minimum number of observations required to split a node, targeting the lowest root mean squared error (RMSE). For the regression tree model, cost complexity and tree depth were tuned to minimize RMSE as well. Model performance was evaluated on the test set using RMSE and R-squared.</w:t>
+      </w:r>
+    </w:p>
     <w:bookmarkEnd w:id="30"/>
     <w:bookmarkEnd w:id="31"/>
-    <w:bookmarkStart w:id="56" w:name="results-1"/>
+    <w:bookmarkStart w:id="69" w:name="results-1"/>
     <w:p>
       <w:pPr>
         <w:pStyle w:val="Heading1"/>
@@ -617,7 +625,7 @@
         </w:r>
       </w:hyperlink>
       <w:r>
-        <w:t xml:space="preserve">). Males were taller (median = 168 cm, IQR: 158 cm-175 cm) and heavier (median = 55.2 kg, IQR: 50.0 kg-60.0 kg) than females, but BMI was similar between sexes (median: 19.48 vs. 19.20). Males had a higher body water proportion (median = 63.67%, IQR: 59.92%-68.09%) and lean body mass composition (median = 86.98%, IQR: 81.86%-93.01%), while females had a higher body fat composition (median = 21.37%, IQR: 14.74%-27.09%). After adjusting for height, males had a lower FMI (median: 2.46 vs. 4.41) but a higher FFMI (median: 16.80 vs. 15.19) than females. Leptin levels were higher in females than in males (median: 1.16 ng/ml vs. 1.56 ng/ml).</w:t>
+        <w:t xml:space="preserve">). Males were taller (median = 168.00 cm, IQR: 158.00 cm-175.00 cm) and heavier (median = 55.20 kg, IQR: 50.00 kg-60.00 kg) than females, but BMI was similar between sexes (median: 19.48 vs. 19.20). Males had a higher body water proportion (median = 63.67%, IQR: 59.92%-68.09%) and lean body mass composition (median = 86.98%, IQR: 81.86%-93.01%), while females had a higher body fat composition (median = 21.37%, IQR: 14.74%-27.09%). After adjusting for height, males had a lower FMI (median: 2.46 vs. 4.41) but a higher FFMI (median: 16.80 vs. 15.19) than females. Leptin levels were higher in females than in males (median: 1.16 ng/ml vs. 1.56 ng/ml).</w:t>
       </w:r>
     </w:p>
     <w:tbl>
@@ -1195,8 +1203,304 @@
       </w:tr>
     </w:tbl>
     <w:bookmarkEnd w:id="55"/>
-    <w:bookmarkEnd w:id="56"/>
-    <w:bookmarkStart w:id="57" w:name="discussion"/>
+    <w:bookmarkStart w:id="68" w:name="Xf1709fb1d90d1bbf75cf97d817695565c40972b"/>
+    <w:p>
+      <w:pPr>
+        <w:pStyle w:val="Heading2"/>
+      </w:pPr>
+      <w:r>
+        <w:t xml:space="preserve">3.5 Prediction leptin level using body compositions</w:t>
+      </w:r>
+    </w:p>
+    <w:p>
+      <w:pPr>
+        <w:pStyle w:val="FirstParagraph"/>
+      </w:pPr>
+      <w:r>
+        <w:t xml:space="preserve">The tuning results indicate that the random forest model achieved optimal performance with five randomly sampled predictors and a minimum split size of approximately 15 (</w:t>
+      </w:r>
+      <w:hyperlink w:anchor="fig-rf">
+        <w:r>
+          <w:rPr>
+            <w:rStyle w:val="Hyperlink"/>
+          </w:rPr>
+          <w:t xml:space="preserve">Figure 3</w:t>
+        </w:r>
+      </w:hyperlink>
+      <w:r>
+        <w:t xml:space="preserve">). This led to an RMSE of 0.40 and an R-square of 0.53 on the test set. In contrast, the regression tree model demonstrated minimal variation in RMSE across different values of tree depth and cost complexity (</w:t>
+      </w:r>
+      <w:hyperlink w:anchor="fig-rt">
+        <w:r>
+          <w:rPr>
+            <w:rStyle w:val="Hyperlink"/>
+          </w:rPr>
+          <w:t xml:space="preserve">Figure 4</w:t>
+        </w:r>
+      </w:hyperlink>
+      <w:r>
+        <w:t xml:space="preserve">), with the optimal parameter set resulting in an RMSE of 0.41 and an R-square of 0.23 in the test set. This lack of sensitivity to parameter changes suggests that the regression tree may have reached its performance ceiling due to the limited sample size and the model’s inherent simplicity. Unlike random forest, which benefits from averaging multiple trees and capturing more complex patterns, the single-tree structure of the regression tree model may not sufficiently capture the underlying variability in the data.</w:t>
+      </w:r>
+    </w:p>
+    <w:tbl>
+      <w:tblPr>
+        <w:tblStyle w:val="Table"/>
+        <w:tblW w:type="pct" w:w="5000"/>
+        <w:tblLayout w:type="fixed"/>
+        <w:tblLook w:firstRow="0" w:lastRow="0" w:firstColumn="0" w:lastColumn="0" w:noHBand="0" w:noVBand="0" w:val="0000"/>
+      </w:tblPr>
+      <w:tblGrid>
+        <w:gridCol w:w="7920"/>
+      </w:tblGrid>
+      <w:tr>
+        <w:tc>
+          <w:tcPr/>
+          <w:bookmarkStart w:id="59" w:name="fig-rf"/>
+          <w:p>
+            <w:pPr>
+              <w:pStyle w:val="Compact"/>
+              <w:jc w:val="center"/>
+            </w:pPr>
+            <w:r>
+              <w:drawing>
+                <wp:inline>
+                  <wp:extent cx="5334000" cy="4000499"/>
+                  <wp:effectExtent b="0" l="0" r="0" t="0"/>
+                  <wp:docPr descr="" title="" id="57" name="Picture"/>
+                  <a:graphic>
+                    <a:graphicData uri="http://schemas.openxmlformats.org/drawingml/2006/picture">
+                      <pic:pic>
+                        <pic:nvPicPr>
+                          <pic:cNvPr descr="../../results/figures/figure3.png" id="58" name="Picture"/>
+                          <pic:cNvPicPr>
+                            <a:picLocks noChangeArrowheads="1" noChangeAspect="1"/>
+                          </pic:cNvPicPr>
+                        </pic:nvPicPr>
+                        <pic:blipFill>
+                          <a:blip r:embed="rId56"/>
+                          <a:stretch>
+                            <a:fillRect/>
+                          </a:stretch>
+                        </pic:blipFill>
+                        <pic:spPr bwMode="auto">
+                          <a:xfrm>
+                            <a:off x="0" y="0"/>
+                            <a:ext cx="5334000" cy="4000499"/>
+                          </a:xfrm>
+                          <a:prstGeom prst="rect">
+                            <a:avLst/>
+                          </a:prstGeom>
+                          <a:noFill/>
+                          <a:ln w="9525">
+                            <a:noFill/>
+                            <a:headEnd/>
+                            <a:tailEnd/>
+                          </a:ln>
+                        </pic:spPr>
+                      </pic:pic>
+                    </a:graphicData>
+                  </a:graphic>
+                </wp:inline>
+              </w:drawing>
+            </w:r>
+          </w:p>
+          <w:p>
+            <w:pPr>
+              <w:jc w:val="center"/>
+            </w:pPr>
+            <w:pPr>
+              <w:jc w:val="start"/>
+              <w:spacing w:before="200"/>
+              <w:pStyle w:val="ImageCaption"/>
+            </w:pPr>
+            <w:r>
+              <w:t xml:space="preserve">Figure 3: Parameter tuning results of random forest.</w:t>
+            </w:r>
+          </w:p>
+          <w:bookmarkEnd w:id="59"/>
+        </w:tc>
+      </w:tr>
+    </w:tbl>
+    <w:tbl>
+      <w:tblPr>
+        <w:tblStyle w:val="Table"/>
+        <w:tblW w:type="pct" w:w="5000"/>
+        <w:tblLayout w:type="fixed"/>
+        <w:tblLook w:firstRow="0" w:lastRow="0" w:firstColumn="0" w:lastColumn="0" w:noHBand="0" w:noVBand="0" w:val="0000"/>
+      </w:tblPr>
+      <w:tblGrid>
+        <w:gridCol w:w="7920"/>
+      </w:tblGrid>
+      <w:tr>
+        <w:tc>
+          <w:tcPr/>
+          <w:bookmarkStart w:id="63" w:name="fig-rt"/>
+          <w:p>
+            <w:pPr>
+              <w:pStyle w:val="Compact"/>
+              <w:jc w:val="center"/>
+            </w:pPr>
+            <w:r>
+              <w:drawing>
+                <wp:inline>
+                  <wp:extent cx="5334000" cy="4000499"/>
+                  <wp:effectExtent b="0" l="0" r="0" t="0"/>
+                  <wp:docPr descr="" title="" id="61" name="Picture"/>
+                  <a:graphic>
+                    <a:graphicData uri="http://schemas.openxmlformats.org/drawingml/2006/picture">
+                      <pic:pic>
+                        <pic:nvPicPr>
+                          <pic:cNvPr descr="../../results/figures/figure4.png" id="62" name="Picture"/>
+                          <pic:cNvPicPr>
+                            <a:picLocks noChangeArrowheads="1" noChangeAspect="1"/>
+                          </pic:cNvPicPr>
+                        </pic:nvPicPr>
+                        <pic:blipFill>
+                          <a:blip r:embed="rId60"/>
+                          <a:stretch>
+                            <a:fillRect/>
+                          </a:stretch>
+                        </pic:blipFill>
+                        <pic:spPr bwMode="auto">
+                          <a:xfrm>
+                            <a:off x="0" y="0"/>
+                            <a:ext cx="5334000" cy="4000499"/>
+                          </a:xfrm>
+                          <a:prstGeom prst="rect">
+                            <a:avLst/>
+                          </a:prstGeom>
+                          <a:noFill/>
+                          <a:ln w="9525">
+                            <a:noFill/>
+                            <a:headEnd/>
+                            <a:tailEnd/>
+                          </a:ln>
+                        </pic:spPr>
+                      </pic:pic>
+                    </a:graphicData>
+                  </a:graphic>
+                </wp:inline>
+              </w:drawing>
+            </w:r>
+          </w:p>
+          <w:p>
+            <w:pPr>
+              <w:jc w:val="center"/>
+            </w:pPr>
+            <w:pPr>
+              <w:jc w:val="start"/>
+              <w:spacing w:before="200"/>
+              <w:pStyle w:val="ImageCaption"/>
+            </w:pPr>
+            <w:r>
+              <w:t xml:space="preserve">Figure 4: Parameter tuning results of regression tree.</w:t>
+            </w:r>
+          </w:p>
+          <w:bookmarkEnd w:id="63"/>
+        </w:tc>
+      </w:tr>
+    </w:tbl>
+    <w:p>
+      <w:pPr>
+        <w:pStyle w:val="BodyText"/>
+      </w:pPr>
+      <w:r>
+        <w:t xml:space="preserve">The plots comparing predicted values and observed values further illustrate the performance differences between the two models (</w:t>
+      </w:r>
+      <w:hyperlink w:anchor="fig-rfrt">
+        <w:r>
+          <w:rPr>
+            <w:rStyle w:val="Hyperlink"/>
+          </w:rPr>
+          <w:t xml:space="preserve">Figure 5</w:t>
+        </w:r>
+      </w:hyperlink>
+      <w:r>
+        <w:t xml:space="preserve">). Predicted values from the random forest model are more clustered, generally following the diagonal line. This indicates a better agreement between predicted and observed leptin levels. In contrast, the regression tree model shows clear signs of underfitting, with predicted values appearing in discrete horizontal bands and failing to capture the continuous nature of leptin levels. This is one of the characteristics of single-tree models, which produces piece-wise constant predictions and lacks the flexibility to model associations. Overall, the random forest model provides more accurate and nuanced predictions, benefiting from its more flexible structure and ability to reduce variance.</w:t>
+      </w:r>
+    </w:p>
+    <w:tbl>
+      <w:tblPr>
+        <w:tblStyle w:val="Table"/>
+        <w:tblW w:type="pct" w:w="5000"/>
+        <w:tblLayout w:type="fixed"/>
+        <w:tblLook w:firstRow="0" w:lastRow="0" w:firstColumn="0" w:lastColumn="0" w:noHBand="0" w:noVBand="0" w:val="0000"/>
+      </w:tblPr>
+      <w:tblGrid>
+        <w:gridCol w:w="7920"/>
+      </w:tblGrid>
+      <w:tr>
+        <w:tc>
+          <w:tcPr/>
+          <w:bookmarkStart w:id="67" w:name="fig-rfrt"/>
+          <w:p>
+            <w:pPr>
+              <w:pStyle w:val="Compact"/>
+              <w:jc w:val="center"/>
+            </w:pPr>
+            <w:r>
+              <w:drawing>
+                <wp:inline>
+                  <wp:extent cx="5334000" cy="2667000"/>
+                  <wp:effectExtent b="0" l="0" r="0" t="0"/>
+                  <wp:docPr descr="" title="" id="65" name="Picture"/>
+                  <a:graphic>
+                    <a:graphicData uri="http://schemas.openxmlformats.org/drawingml/2006/picture">
+                      <pic:pic>
+                        <pic:nvPicPr>
+                          <pic:cNvPr descr="../../results/figures/figure5.png" id="66" name="Picture"/>
+                          <pic:cNvPicPr>
+                            <a:picLocks noChangeArrowheads="1" noChangeAspect="1"/>
+                          </pic:cNvPicPr>
+                        </pic:nvPicPr>
+                        <pic:blipFill>
+                          <a:blip r:embed="rId64"/>
+                          <a:stretch>
+                            <a:fillRect/>
+                          </a:stretch>
+                        </pic:blipFill>
+                        <pic:spPr bwMode="auto">
+                          <a:xfrm>
+                            <a:off x="0" y="0"/>
+                            <a:ext cx="5334000" cy="2667000"/>
+                          </a:xfrm>
+                          <a:prstGeom prst="rect">
+                            <a:avLst/>
+                          </a:prstGeom>
+                          <a:noFill/>
+                          <a:ln w="9525">
+                            <a:noFill/>
+                            <a:headEnd/>
+                            <a:tailEnd/>
+                          </a:ln>
+                        </pic:spPr>
+                      </pic:pic>
+                    </a:graphicData>
+                  </a:graphic>
+                </wp:inline>
+              </w:drawing>
+            </w:r>
+          </w:p>
+          <w:p>
+            <w:pPr>
+              <w:jc w:val="center"/>
+            </w:pPr>
+            <w:pPr>
+              <w:jc w:val="start"/>
+              <w:spacing w:before="200"/>
+              <w:pStyle w:val="ImageCaption"/>
+            </w:pPr>
+            <w:r>
+              <w:t xml:space="preserve">Figure 5: Comparison of random forest and regression tree: predicted values vs. observed values.</w:t>
+            </w:r>
+          </w:p>
+          <w:bookmarkEnd w:id="67"/>
+        </w:tc>
+      </w:tr>
+    </w:tbl>
+    <w:bookmarkEnd w:id="68"/>
+    <w:bookmarkEnd w:id="69"/>
+    <w:bookmarkStart w:id="70" w:name="discussion"/>
     <w:p>
       <w:pPr>
         <w:pStyle w:val="Heading1"/>
@@ -1301,7 +1605,7 @@
         <w:t xml:space="preserve">(23)</w:t>
       </w:r>
       <w:r>
-        <w:t xml:space="preserve">, these factors may have confounded the findings. Despite these limitations, this study provides valuable insights that complement previous research. Future studies should explore the dynamic regulatory role of leptin at different stages of immune responses.</w:t>
+        <w:t xml:space="preserve">, these factors may have confounded the findings. the machine learning component of this study serves primarily as a methodological exercise due to the limited sample size. A substantially larger data set would be required to enable a more robust and convincing comparison between the random forest and regression tree models. However, recruiting a sufficiently large sample of patients experiencing their first episode of TB in high-prevalence regions remains a significant challenge. Despite these limitations, this study provides valuable insights that complement previous research. Future studies should explore the dynamic regulatory role of leptin at different stages of immune responses.</w:t>
       </w:r>
     </w:p>
     <w:p>
@@ -1309,8 +1613,8 @@
         <w:br w:type="page"/>
       </w:r>
     </w:p>
-    <w:bookmarkEnd w:id="57"/>
-    <w:bookmarkStart w:id="82" w:name="references"/>
+    <w:bookmarkEnd w:id="70"/>
+    <w:bookmarkStart w:id="95" w:name="references"/>
     <w:p>
       <w:pPr>
         <w:pStyle w:val="Heading1"/>
@@ -1319,8 +1623,8 @@
         <w:t xml:space="preserve">References</w:t>
       </w:r>
     </w:p>
-    <w:bookmarkStart w:id="81" w:name="refs"/>
-    <w:bookmarkStart w:id="58" w:name="ref-WHO2024"/>
+    <w:bookmarkStart w:id="94" w:name="refs"/>
+    <w:bookmarkStart w:id="71" w:name="ref-WHO2024"/>
     <w:p>
       <w:pPr>
         <w:pStyle w:val="Bibliography"/>
@@ -1338,8 +1642,8 @@
         <w:t xml:space="preserve">Organization WH. Global tuberculosis report 2024. World Health Organization; 2024.</w:t>
       </w:r>
     </w:p>
-    <w:bookmarkEnd w:id="58"/>
-    <w:bookmarkStart w:id="59" w:name="ref-Horton2016"/>
+    <w:bookmarkEnd w:id="71"/>
+    <w:bookmarkStart w:id="72" w:name="ref-Horton2016"/>
     <w:p>
       <w:pPr>
         <w:pStyle w:val="Bibliography"/>
@@ -1373,8 +1677,8 @@
         <w:t xml:space="preserve"> </w:t>
       </w:r>
     </w:p>
-    <w:bookmarkEnd w:id="59"/>
-    <w:bookmarkStart w:id="60" w:name="ref-Ledesma2022"/>
+    <w:bookmarkEnd w:id="72"/>
+    <w:bookmarkStart w:id="73" w:name="ref-Ledesma2022"/>
     <w:p>
       <w:pPr>
         <w:pStyle w:val="Bibliography"/>
@@ -1408,8 +1712,8 @@
         <w:t xml:space="preserve"> </w:t>
       </w:r>
     </w:p>
-    <w:bookmarkEnd w:id="60"/>
-    <w:bookmarkStart w:id="61" w:name="ref-Gupta2022"/>
+    <w:bookmarkEnd w:id="73"/>
+    <w:bookmarkStart w:id="74" w:name="ref-Gupta2022"/>
     <w:p>
       <w:pPr>
         <w:pStyle w:val="Bibliography"/>
@@ -1443,8 +1747,8 @@
         <w:t xml:space="preserve"> </w:t>
       </w:r>
     </w:p>
-    <w:bookmarkEnd w:id="61"/>
-    <w:bookmarkStart w:id="62" w:name="ref-Womack2007"/>
+    <w:bookmarkEnd w:id="74"/>
+    <w:bookmarkStart w:id="75" w:name="ref-Womack2007"/>
     <w:p>
       <w:pPr>
         <w:pStyle w:val="Bibliography"/>
@@ -1478,8 +1782,8 @@
         <w:t xml:space="preserve"> </w:t>
       </w:r>
     </w:p>
-    <w:bookmarkEnd w:id="62"/>
-    <w:bookmarkStart w:id="63" w:name="ref-Ilavska2012"/>
+    <w:bookmarkEnd w:id="75"/>
+    <w:bookmarkStart w:id="76" w:name="ref-Ilavska2012"/>
     <w:p>
       <w:pPr>
         <w:pStyle w:val="Bibliography"/>
@@ -1513,8 +1817,8 @@
         <w:t xml:space="preserve"> </w:t>
       </w:r>
     </w:p>
-    <w:bookmarkEnd w:id="63"/>
-    <w:bookmarkStart w:id="64" w:name="ref-Mupere2014"/>
+    <w:bookmarkEnd w:id="76"/>
+    <w:bookmarkStart w:id="77" w:name="ref-Mupere2014"/>
     <w:p>
       <w:pPr>
         <w:pStyle w:val="Bibliography"/>
@@ -1548,8 +1852,8 @@
         <w:t xml:space="preserve"> </w:t>
       </w:r>
     </w:p>
-    <w:bookmarkEnd w:id="64"/>
-    <w:bookmarkStart w:id="65" w:name="ref-Naylor2016"/>
+    <w:bookmarkEnd w:id="77"/>
+    <w:bookmarkStart w:id="78" w:name="ref-Naylor2016"/>
     <w:p>
       <w:pPr>
         <w:pStyle w:val="Bibliography"/>
@@ -1583,8 +1887,8 @@
         <w:t xml:space="preserve"> </w:t>
       </w:r>
     </w:p>
-    <w:bookmarkEnd w:id="65"/>
-    <w:bookmarkStart w:id="66" w:name="ref-Francisco2018"/>
+    <w:bookmarkEnd w:id="78"/>
+    <w:bookmarkStart w:id="79" w:name="ref-Francisco2018"/>
     <w:p>
       <w:pPr>
         <w:pStyle w:val="Bibliography"/>
@@ -1618,8 +1922,8 @@
         <w:t xml:space="preserve"> </w:t>
       </w:r>
     </w:p>
-    <w:bookmarkEnd w:id="66"/>
-    <w:bookmarkStart w:id="67" w:name="ref-Lord2002"/>
+    <w:bookmarkEnd w:id="79"/>
+    <w:bookmarkStart w:id="80" w:name="ref-Lord2002"/>
     <w:p>
       <w:pPr>
         <w:pStyle w:val="Bibliography"/>
@@ -1653,8 +1957,8 @@
         <w:t xml:space="preserve"> </w:t>
       </w:r>
     </w:p>
-    <w:bookmarkEnd w:id="67"/>
-    <w:bookmarkStart w:id="68" w:name="ref-Cava2004"/>
+    <w:bookmarkEnd w:id="80"/>
+    <w:bookmarkStart w:id="81" w:name="ref-Cava2004"/>
     <w:p>
       <w:pPr>
         <w:pStyle w:val="Bibliography"/>
@@ -1688,8 +1992,8 @@
         <w:t xml:space="preserve"> </w:t>
       </w:r>
     </w:p>
-    <w:bookmarkEnd w:id="68"/>
-    <w:bookmarkStart w:id="69" w:name="ref-Hickey1996"/>
+    <w:bookmarkEnd w:id="81"/>
+    <w:bookmarkStart w:id="82" w:name="ref-Hickey1996"/>
     <w:p>
       <w:pPr>
         <w:pStyle w:val="Bibliography"/>
@@ -1723,8 +2027,8 @@
         <w:t xml:space="preserve"> </w:t>
       </w:r>
     </w:p>
-    <w:bookmarkEnd w:id="69"/>
-    <w:bookmarkStart w:id="70" w:name="ref-Buyukoglan2007"/>
+    <w:bookmarkEnd w:id="82"/>
+    <w:bookmarkStart w:id="83" w:name="ref-Buyukoglan2007"/>
     <w:p>
       <w:pPr>
         <w:pStyle w:val="Bibliography"/>
@@ -1758,8 +2062,8 @@
         <w:t xml:space="preserve"> </w:t>
       </w:r>
     </w:p>
-    <w:bookmarkEnd w:id="70"/>
-    <w:bookmarkStart w:id="71" w:name="ref-IAEA2011"/>
+    <w:bookmarkEnd w:id="83"/>
+    <w:bookmarkStart w:id="84" w:name="ref-IAEA2011"/>
     <w:p>
       <w:pPr>
         <w:pStyle w:val="Bibliography"/>
@@ -1777,8 +2081,8 @@
         <w:t xml:space="preserve">IAEA., IAEA. Introduction to body composition assessment using the deuterium dilution technique with analysis of saliva samples by fourier transform infrared spectrometry. International Atomic Energy Agency; 2011.</w:t>
       </w:r>
     </w:p>
-    <w:bookmarkEnd w:id="71"/>
-    <w:bookmarkStart w:id="72" w:name="ref-Sobel1982"/>
+    <w:bookmarkEnd w:id="84"/>
+    <w:bookmarkStart w:id="85" w:name="ref-Sobel1982"/>
     <w:p>
       <w:pPr>
         <w:pStyle w:val="Bibliography"/>
@@ -1812,8 +2116,8 @@
         <w:t xml:space="preserve"> </w:t>
       </w:r>
     </w:p>
-    <w:bookmarkEnd w:id="72"/>
-    <w:bookmarkStart w:id="73" w:name="ref-Baron1986"/>
+    <w:bookmarkEnd w:id="85"/>
+    <w:bookmarkStart w:id="86" w:name="ref-Baron1986"/>
     <w:p>
       <w:pPr>
         <w:pStyle w:val="Bibliography"/>
@@ -1847,8 +2151,8 @@
         <w:t xml:space="preserve"> </w:t>
       </w:r>
     </w:p>
-    <w:bookmarkEnd w:id="73"/>
-    <w:bookmarkStart w:id="74" w:name="ref-Klein2016"/>
+    <w:bookmarkEnd w:id="86"/>
+    <w:bookmarkStart w:id="87" w:name="ref-Klein2016"/>
     <w:p>
       <w:pPr>
         <w:pStyle w:val="Bibliography"/>
@@ -1882,8 +2186,8 @@
         <w:t xml:space="preserve"> </w:t>
       </w:r>
     </w:p>
-    <w:bookmarkEnd w:id="74"/>
-    <w:bookmarkStart w:id="75" w:name="ref-Takahashi2021"/>
+    <w:bookmarkEnd w:id="87"/>
+    <w:bookmarkStart w:id="88" w:name="ref-Takahashi2021"/>
     <w:p>
       <w:pPr>
         <w:pStyle w:val="Bibliography"/>
@@ -1917,8 +2221,8 @@
         <w:t xml:space="preserve"> </w:t>
       </w:r>
     </w:p>
-    <w:bookmarkEnd w:id="75"/>
-    <w:bookmarkStart w:id="76" w:name="ref-Bothamley2021"/>
+    <w:bookmarkEnd w:id="88"/>
+    <w:bookmarkStart w:id="89" w:name="ref-Bothamley2021"/>
     <w:p>
       <w:pPr>
         <w:pStyle w:val="Bibliography"/>
@@ -1952,8 +2256,8 @@
         <w:t xml:space="preserve"> </w:t>
       </w:r>
     </w:p>
-    <w:bookmarkEnd w:id="76"/>
-    <w:bookmarkStart w:id="77" w:name="ref-Dhanyalayam2024"/>
+    <w:bookmarkEnd w:id="89"/>
+    <w:bookmarkStart w:id="90" w:name="ref-Dhanyalayam2024"/>
     <w:p>
       <w:pPr>
         <w:pStyle w:val="Bibliography"/>
@@ -1987,8 +2291,8 @@
         <w:t xml:space="preserve"> </w:t>
       </w:r>
     </w:p>
-    <w:bookmarkEnd w:id="77"/>
-    <w:bookmarkStart w:id="78" w:name="ref-Fantuzzi2000"/>
+    <w:bookmarkEnd w:id="90"/>
+    <w:bookmarkStart w:id="91" w:name="ref-Fantuzzi2000"/>
     <w:p>
       <w:pPr>
         <w:pStyle w:val="Bibliography"/>
@@ -2022,8 +2326,8 @@
         <w:t xml:space="preserve"> </w:t>
       </w:r>
     </w:p>
-    <w:bookmarkEnd w:id="78"/>
-    <w:bookmarkStart w:id="79" w:name="ref-Wigger2022"/>
+    <w:bookmarkEnd w:id="91"/>
+    <w:bookmarkStart w:id="92" w:name="ref-Wigger2022"/>
     <w:p>
       <w:pPr>
         <w:pStyle w:val="Bibliography"/>
@@ -2057,8 +2361,8 @@
         <w:t xml:space="preserve"> </w:t>
       </w:r>
     </w:p>
-    <w:bookmarkEnd w:id="79"/>
-    <w:bookmarkStart w:id="80" w:name="ref-Soh2017"/>
+    <w:bookmarkEnd w:id="92"/>
+    <w:bookmarkStart w:id="93" w:name="ref-Soh2017"/>
     <w:p>
       <w:pPr>
         <w:pStyle w:val="Bibliography"/>
@@ -2092,9 +2396,9 @@
         <w:t xml:space="preserve"> </w:t>
       </w:r>
     </w:p>
-    <w:bookmarkEnd w:id="80"/>
-    <w:bookmarkEnd w:id="81"/>
-    <w:bookmarkEnd w:id="82"/>
+    <w:bookmarkEnd w:id="93"/>
+    <w:bookmarkEnd w:id="94"/>
+    <w:bookmarkEnd w:id="95"/>
     <w:sectPr/>
   </w:body>
 </w:document>

</xml_diff>

<commit_message>
ML - part 4 - simulation
</commit_message>
<xml_diff>
--- a/products/manuscript/manuscript.docx
+++ b/products/manuscript/manuscript.docx
@@ -587,6 +587,179 @@
       </w:pPr>
       <w:r>
         <w:t xml:space="preserve">We further compared the performance of random forest and regression tree models in predicting log-transformed leptin levels using body composition indices. The predictors included gender, age, BMI, percentage of lean body mass, and percentage of fat mass. One-fifth of the dataset was set aside as the test set, with the remaining data used for training. Five-fold cross-validation was applied to the training set for hyperparameter tuning. For the random forest model, a grid search was conducted to optimize the number of randomly sampled predictors and the minimum number of observations required to split a node, targeting the lowest root mean squared error (RMSE). For the regression tree model, cost complexity and tree depth were tuned to minimize RMSE as well. Model performance was evaluated on the test set using RMSE and R-squared.</w:t>
+      </w:r>
+    </w:p>
+    <w:p>
+      <w:pPr>
+        <w:pStyle w:val="BodyText"/>
+      </w:pPr>
+      <w:r>
+        <w:t xml:space="preserve">Last, we simulated a data set with log-transformed leptin level, sex, age, and BMI. This simulated data set was then used to examine the performance of random forest model in predicting leptin level using the other variables as predictors. The sex variable was generated using a Bernoulli distribution with a probability of 0.6 of being females. Age was assumed to follow a normal distribution with a mean of 35 and standard deviation of 3. BMI was also assumed a normal distribution with a mean of 25 and standard deviation of 1.5. We generated log-transformed leptin levels assuming the relationship between it and the other predictors as:</w:t>
+      </w:r>
+      <w:r>
+        <w:t xml:space="preserve"> </w:t>
+      </w:r>
+      <m:oMath>
+        <m:r>
+          <m:t>l</m:t>
+        </m:r>
+        <m:r>
+          <m:t>o</m:t>
+        </m:r>
+        <m:r>
+          <m:t>g</m:t>
+        </m:r>
+        <m:r>
+          <m:rPr>
+            <m:sty m:val="p"/>
+          </m:rPr>
+          <m:t>−</m:t>
+        </m:r>
+        <m:r>
+          <m:t>l</m:t>
+        </m:r>
+        <m:r>
+          <m:t>e</m:t>
+        </m:r>
+        <m:r>
+          <m:t>p</m:t>
+        </m:r>
+        <m:r>
+          <m:t>t</m:t>
+        </m:r>
+        <m:r>
+          <m:t>i</m:t>
+        </m:r>
+        <m:r>
+          <m:t>n</m:t>
+        </m:r>
+        <m:r>
+          <m:rPr>
+            <m:sty m:val="p"/>
+          </m:rPr>
+          <m:t>=</m:t>
+        </m:r>
+        <m:r>
+          <m:t>8</m:t>
+        </m:r>
+        <m:r>
+          <m:rPr>
+            <m:sty m:val="p"/>
+          </m:rPr>
+          <m:t>*</m:t>
+        </m:r>
+        <m:r>
+          <m:t>S</m:t>
+        </m:r>
+        <m:r>
+          <m:t>e</m:t>
+        </m:r>
+        <m:r>
+          <m:t>x</m:t>
+        </m:r>
+        <m:r>
+          <m:rPr>
+            <m:sty m:val="p"/>
+          </m:rPr>
+          <m:t>−</m:t>
+        </m:r>
+        <m:r>
+          <m:t>0.1</m:t>
+        </m:r>
+        <m:r>
+          <m:rPr>
+            <m:sty m:val="p"/>
+          </m:rPr>
+          <m:t>*</m:t>
+        </m:r>
+        <m:r>
+          <m:t>A</m:t>
+        </m:r>
+        <m:r>
+          <m:t>g</m:t>
+        </m:r>
+        <m:sSup>
+          <m:e>
+            <m:r>
+              <m:t>e</m:t>
+            </m:r>
+          </m:e>
+          <m:sup>
+            <m:r>
+              <m:t>2</m:t>
+            </m:r>
+          </m:sup>
+        </m:sSup>
+        <m:r>
+          <m:rPr>
+            <m:sty m:val="p"/>
+          </m:rPr>
+          <m:t>+</m:t>
+        </m:r>
+        <m:r>
+          <m:t>6</m:t>
+        </m:r>
+        <m:r>
+          <m:rPr>
+            <m:sty m:val="p"/>
+          </m:rPr>
+          <m:t>*</m:t>
+        </m:r>
+        <m:r>
+          <m:t>A</m:t>
+        </m:r>
+        <m:r>
+          <m:t>g</m:t>
+        </m:r>
+        <m:r>
+          <m:t>e</m:t>
+        </m:r>
+        <m:r>
+          <m:rPr>
+            <m:sty m:val="p"/>
+          </m:rPr>
+          <m:t>+</m:t>
+        </m:r>
+        <m:r>
+          <m:t>e</m:t>
+        </m:r>
+        <m:r>
+          <m:t>x</m:t>
+        </m:r>
+        <m:r>
+          <m:t>p</m:t>
+        </m:r>
+        <m:d>
+          <m:dPr>
+            <m:begChr m:val="("/>
+            <m:endChr m:val=")"/>
+            <m:sepChr m:val=""/>
+            <m:grow/>
+          </m:dPr>
+          <m:e>
+            <m:r>
+              <m:t>0.05</m:t>
+            </m:r>
+            <m:r>
+              <m:rPr>
+                <m:sty m:val="p"/>
+              </m:rPr>
+              <m:t>*</m:t>
+            </m:r>
+            <m:r>
+              <m:t>B</m:t>
+            </m:r>
+            <m:r>
+              <m:t>M</m:t>
+            </m:r>
+            <m:r>
+              <m:t>I</m:t>
+            </m:r>
+          </m:e>
+        </m:d>
+      </m:oMath>
+      <w:r>
+        <w:t xml:space="preserve">. Besides the association structure as described above, we also added an error term following a standard normal distribution. The model evaluation process was the same as conducted on the real-world data set.</w:t>
       </w:r>
     </w:p>
     <w:bookmarkEnd w:id="30"/>
@@ -1500,13 +1673,13 @@
     </w:tbl>
     <w:bookmarkEnd w:id="68"/>
     <w:bookmarkEnd w:id="69"/>
-    <w:bookmarkStart w:id="70" w:name="discussion"/>
+    <w:bookmarkStart w:id="78" w:name="simulation-study-using-random-forest"/>
     <w:p>
       <w:pPr>
         <w:pStyle w:val="Heading1"/>
       </w:pPr>
       <w:r>
-        <w:t xml:space="preserve">4. Discussion</w:t>
+        <w:t xml:space="preserve">4. Simulation study using random forest</w:t>
       </w:r>
     </w:p>
     <w:p>
@@ -1514,6 +1687,207 @@
         <w:pStyle w:val="FirstParagraph"/>
       </w:pPr>
       <w:r>
+        <w:t xml:space="preserve">The performance of the random forest model on the simulated data set appears to be highly accurate and optimized (</w:t>
+      </w:r>
+      <w:hyperlink w:anchor="fig-rfsim">
+        <w:r>
+          <w:rPr>
+            <w:rStyle w:val="Hyperlink"/>
+          </w:rPr>
+          <w:t xml:space="preserve">Figure 6</w:t>
+        </w:r>
+      </w:hyperlink>
+      <w:r>
+        <w:t xml:space="preserve">,</w:t>
+      </w:r>
+      <w:r>
+        <w:t xml:space="preserve"> </w:t>
+      </w:r>
+      <w:hyperlink w:anchor="fig-rfpredsim">
+        <w:r>
+          <w:rPr>
+            <w:rStyle w:val="Hyperlink"/>
+          </w:rPr>
+          <w:t xml:space="preserve">Figure 7</w:t>
+        </w:r>
+      </w:hyperlink>
+      <w:r>
+        <w:t xml:space="preserve">). The parameter tuning results demonstrate that the lowest RMSE was achieved when the number of randomly sampled predictors was set to 3 and the minimum number of split points was 37. In contrast, the model exhibited higher RMSEs as the number of randomly sampled predictors decreased, suggesting that incorporating a larger subset of predictors improves predictive performance. Additionally, the scatterplot comparing predicted and observed values shows that most points lie very close to the diagonal line, indicating strong agreement between predictions and actual outcomes. These findings collectively suggest that the random forest model effectively captured the complex, non-linear relationships embedded in the simulated data, resulting in robust and reliable predictions.</w:t>
+      </w:r>
+    </w:p>
+    <w:tbl>
+      <w:tblPr>
+        <w:tblStyle w:val="Table"/>
+        <w:tblW w:type="pct" w:w="5000"/>
+        <w:tblLayout w:type="fixed"/>
+        <w:tblLook w:firstRow="0" w:lastRow="0" w:firstColumn="0" w:lastColumn="0" w:noHBand="0" w:noVBand="0" w:val="0000"/>
+      </w:tblPr>
+      <w:tblGrid>
+        <w:gridCol w:w="7920"/>
+      </w:tblGrid>
+      <w:tr>
+        <w:tc>
+          <w:tcPr/>
+          <w:bookmarkStart w:id="73" w:name="fig-rfsim"/>
+          <w:p>
+            <w:pPr>
+              <w:pStyle w:val="Compact"/>
+              <w:jc w:val="center"/>
+            </w:pPr>
+            <w:r>
+              <w:drawing>
+                <wp:inline>
+                  <wp:extent cx="5334000" cy="4000499"/>
+                  <wp:effectExtent b="0" l="0" r="0" t="0"/>
+                  <wp:docPr descr="" title="" id="71" name="Picture"/>
+                  <a:graphic>
+                    <a:graphicData uri="http://schemas.openxmlformats.org/drawingml/2006/picture">
+                      <pic:pic>
+                        <pic:nvPicPr>
+                          <pic:cNvPr descr="../../results/figures/figure6.png" id="72" name="Picture"/>
+                          <pic:cNvPicPr>
+                            <a:picLocks noChangeArrowheads="1" noChangeAspect="1"/>
+                          </pic:cNvPicPr>
+                        </pic:nvPicPr>
+                        <pic:blipFill>
+                          <a:blip r:embed="rId70"/>
+                          <a:stretch>
+                            <a:fillRect/>
+                          </a:stretch>
+                        </pic:blipFill>
+                        <pic:spPr bwMode="auto">
+                          <a:xfrm>
+                            <a:off x="0" y="0"/>
+                            <a:ext cx="5334000" cy="4000499"/>
+                          </a:xfrm>
+                          <a:prstGeom prst="rect">
+                            <a:avLst/>
+                          </a:prstGeom>
+                          <a:noFill/>
+                          <a:ln w="9525">
+                            <a:noFill/>
+                            <a:headEnd/>
+                            <a:tailEnd/>
+                          </a:ln>
+                        </pic:spPr>
+                      </pic:pic>
+                    </a:graphicData>
+                  </a:graphic>
+                </wp:inline>
+              </w:drawing>
+            </w:r>
+          </w:p>
+          <w:p>
+            <w:pPr>
+              <w:jc w:val="center"/>
+            </w:pPr>
+            <w:pPr>
+              <w:jc w:val="start"/>
+              <w:spacing w:before="200"/>
+              <w:pStyle w:val="ImageCaption"/>
+            </w:pPr>
+            <w:r>
+              <w:t xml:space="preserve">Figure 6: Parameter tuning results of random forest model using simulated data.</w:t>
+            </w:r>
+          </w:p>
+          <w:bookmarkEnd w:id="73"/>
+        </w:tc>
+      </w:tr>
+    </w:tbl>
+    <w:tbl>
+      <w:tblPr>
+        <w:tblStyle w:val="Table"/>
+        <w:tblW w:type="pct" w:w="5000"/>
+        <w:tblLayout w:type="fixed"/>
+        <w:tblLook w:firstRow="0" w:lastRow="0" w:firstColumn="0" w:lastColumn="0" w:noHBand="0" w:noVBand="0" w:val="0000"/>
+      </w:tblPr>
+      <w:tblGrid>
+        <w:gridCol w:w="7920"/>
+      </w:tblGrid>
+      <w:tr>
+        <w:tc>
+          <w:tcPr/>
+          <w:bookmarkStart w:id="77" w:name="fig-rfpredsim"/>
+          <w:p>
+            <w:pPr>
+              <w:pStyle w:val="Compact"/>
+              <w:jc w:val="center"/>
+            </w:pPr>
+            <w:r>
+              <w:drawing>
+                <wp:inline>
+                  <wp:extent cx="5334000" cy="5334000"/>
+                  <wp:effectExtent b="0" l="0" r="0" t="0"/>
+                  <wp:docPr descr="" title="" id="75" name="Picture"/>
+                  <a:graphic>
+                    <a:graphicData uri="http://schemas.openxmlformats.org/drawingml/2006/picture">
+                      <pic:pic>
+                        <pic:nvPicPr>
+                          <pic:cNvPr descr="../../results/figures/figure7.png" id="76" name="Picture"/>
+                          <pic:cNvPicPr>
+                            <a:picLocks noChangeArrowheads="1" noChangeAspect="1"/>
+                          </pic:cNvPicPr>
+                        </pic:nvPicPr>
+                        <pic:blipFill>
+                          <a:blip r:embed="rId74"/>
+                          <a:stretch>
+                            <a:fillRect/>
+                          </a:stretch>
+                        </pic:blipFill>
+                        <pic:spPr bwMode="auto">
+                          <a:xfrm>
+                            <a:off x="0" y="0"/>
+                            <a:ext cx="5334000" cy="5334000"/>
+                          </a:xfrm>
+                          <a:prstGeom prst="rect">
+                            <a:avLst/>
+                          </a:prstGeom>
+                          <a:noFill/>
+                          <a:ln w="9525">
+                            <a:noFill/>
+                            <a:headEnd/>
+                            <a:tailEnd/>
+                          </a:ln>
+                        </pic:spPr>
+                      </pic:pic>
+                    </a:graphicData>
+                  </a:graphic>
+                </wp:inline>
+              </w:drawing>
+            </w:r>
+          </w:p>
+          <w:p>
+            <w:pPr>
+              <w:jc w:val="center"/>
+            </w:pPr>
+            <w:pPr>
+              <w:jc w:val="start"/>
+              <w:spacing w:before="200"/>
+              <w:pStyle w:val="ImageCaption"/>
+            </w:pPr>
+            <w:r>
+              <w:t xml:space="preserve">Figure 7: Fitting results of random forest on simulated data: predicted values vs. observed values.</w:t>
+            </w:r>
+          </w:p>
+          <w:bookmarkEnd w:id="77"/>
+        </w:tc>
+      </w:tr>
+    </w:tbl>
+    <w:bookmarkEnd w:id="78"/>
+    <w:bookmarkStart w:id="79" w:name="discussion"/>
+    <w:p>
+      <w:pPr>
+        <w:pStyle w:val="Heading1"/>
+      </w:pPr>
+      <w:r>
+        <w:t xml:space="preserve">5. Discussion</w:t>
+      </w:r>
+    </w:p>
+    <w:p>
+      <w:pPr>
+        <w:pStyle w:val="FirstParagraph"/>
+      </w:pPr>
+      <w:r>
         <w:t xml:space="preserve">This study examined the role of leptin in metabolism and immune response regulation. The sample included 30 males and 30 females with the first TB episode from Uganda. Our findings revealed that females had higher body fat storage, higher leptin levels, and stronger immune responses. Body fat was positively associated with leptin levels, and leptin mediated the effect of body fat on immune activation.</w:t>
       </w:r>
     </w:p>
@@ -1576,7 +1950,7 @@
         <w:t xml:space="preserve">(21)</w:t>
       </w:r>
       <w:r>
-        <w:t xml:space="preserve">, but further research is needed to assess its clinical applicability in human populations.</w:t>
+        <w:t xml:space="preserve">, but further research is needed to assess its clinical applicability in human populations. The extended two sections demonstrate the better performance of the random forest model in predicting leptin levels using body composition indices. Its strong performance is further demonstrated when non-linear relationships exist.</w:t>
       </w:r>
     </w:p>
     <w:p>
@@ -1613,8 +1987,8 @@
         <w:br w:type="page"/>
       </w:r>
     </w:p>
-    <w:bookmarkEnd w:id="70"/>
-    <w:bookmarkStart w:id="95" w:name="references"/>
+    <w:bookmarkEnd w:id="79"/>
+    <w:bookmarkStart w:id="104" w:name="references"/>
     <w:p>
       <w:pPr>
         <w:pStyle w:val="Heading1"/>
@@ -1623,8 +1997,8 @@
         <w:t xml:space="preserve">References</w:t>
       </w:r>
     </w:p>
-    <w:bookmarkStart w:id="94" w:name="refs"/>
-    <w:bookmarkStart w:id="71" w:name="ref-WHO2024"/>
+    <w:bookmarkStart w:id="103" w:name="refs"/>
+    <w:bookmarkStart w:id="80" w:name="ref-WHO2024"/>
     <w:p>
       <w:pPr>
         <w:pStyle w:val="Bibliography"/>
@@ -1642,8 +2016,8 @@
         <w:t xml:space="preserve">Organization WH. Global tuberculosis report 2024. World Health Organization; 2024.</w:t>
       </w:r>
     </w:p>
-    <w:bookmarkEnd w:id="71"/>
-    <w:bookmarkStart w:id="72" w:name="ref-Horton2016"/>
+    <w:bookmarkEnd w:id="80"/>
+    <w:bookmarkStart w:id="81" w:name="ref-Horton2016"/>
     <w:p>
       <w:pPr>
         <w:pStyle w:val="Bibliography"/>
@@ -1677,8 +2051,8 @@
         <w:t xml:space="preserve"> </w:t>
       </w:r>
     </w:p>
-    <w:bookmarkEnd w:id="72"/>
-    <w:bookmarkStart w:id="73" w:name="ref-Ledesma2022"/>
+    <w:bookmarkEnd w:id="81"/>
+    <w:bookmarkStart w:id="82" w:name="ref-Ledesma2022"/>
     <w:p>
       <w:pPr>
         <w:pStyle w:val="Bibliography"/>
@@ -1712,8 +2086,8 @@
         <w:t xml:space="preserve"> </w:t>
       </w:r>
     </w:p>
-    <w:bookmarkEnd w:id="73"/>
-    <w:bookmarkStart w:id="74" w:name="ref-Gupta2022"/>
+    <w:bookmarkEnd w:id="82"/>
+    <w:bookmarkStart w:id="83" w:name="ref-Gupta2022"/>
     <w:p>
       <w:pPr>
         <w:pStyle w:val="Bibliography"/>
@@ -1747,8 +2121,8 @@
         <w:t xml:space="preserve"> </w:t>
       </w:r>
     </w:p>
-    <w:bookmarkEnd w:id="74"/>
-    <w:bookmarkStart w:id="75" w:name="ref-Womack2007"/>
+    <w:bookmarkEnd w:id="83"/>
+    <w:bookmarkStart w:id="84" w:name="ref-Womack2007"/>
     <w:p>
       <w:pPr>
         <w:pStyle w:val="Bibliography"/>
@@ -1782,8 +2156,8 @@
         <w:t xml:space="preserve"> </w:t>
       </w:r>
     </w:p>
-    <w:bookmarkEnd w:id="75"/>
-    <w:bookmarkStart w:id="76" w:name="ref-Ilavska2012"/>
+    <w:bookmarkEnd w:id="84"/>
+    <w:bookmarkStart w:id="85" w:name="ref-Ilavska2012"/>
     <w:p>
       <w:pPr>
         <w:pStyle w:val="Bibliography"/>
@@ -1817,8 +2191,8 @@
         <w:t xml:space="preserve"> </w:t>
       </w:r>
     </w:p>
-    <w:bookmarkEnd w:id="76"/>
-    <w:bookmarkStart w:id="77" w:name="ref-Mupere2014"/>
+    <w:bookmarkEnd w:id="85"/>
+    <w:bookmarkStart w:id="86" w:name="ref-Mupere2014"/>
     <w:p>
       <w:pPr>
         <w:pStyle w:val="Bibliography"/>
@@ -1852,8 +2226,8 @@
         <w:t xml:space="preserve"> </w:t>
       </w:r>
     </w:p>
-    <w:bookmarkEnd w:id="77"/>
-    <w:bookmarkStart w:id="78" w:name="ref-Naylor2016"/>
+    <w:bookmarkEnd w:id="86"/>
+    <w:bookmarkStart w:id="87" w:name="ref-Naylor2016"/>
     <w:p>
       <w:pPr>
         <w:pStyle w:val="Bibliography"/>
@@ -1887,8 +2261,8 @@
         <w:t xml:space="preserve"> </w:t>
       </w:r>
     </w:p>
-    <w:bookmarkEnd w:id="78"/>
-    <w:bookmarkStart w:id="79" w:name="ref-Francisco2018"/>
+    <w:bookmarkEnd w:id="87"/>
+    <w:bookmarkStart w:id="88" w:name="ref-Francisco2018"/>
     <w:p>
       <w:pPr>
         <w:pStyle w:val="Bibliography"/>
@@ -1922,8 +2296,8 @@
         <w:t xml:space="preserve"> </w:t>
       </w:r>
     </w:p>
-    <w:bookmarkEnd w:id="79"/>
-    <w:bookmarkStart w:id="80" w:name="ref-Lord2002"/>
+    <w:bookmarkEnd w:id="88"/>
+    <w:bookmarkStart w:id="89" w:name="ref-Lord2002"/>
     <w:p>
       <w:pPr>
         <w:pStyle w:val="Bibliography"/>
@@ -1957,8 +2331,8 @@
         <w:t xml:space="preserve"> </w:t>
       </w:r>
     </w:p>
-    <w:bookmarkEnd w:id="80"/>
-    <w:bookmarkStart w:id="81" w:name="ref-Cava2004"/>
+    <w:bookmarkEnd w:id="89"/>
+    <w:bookmarkStart w:id="90" w:name="ref-Cava2004"/>
     <w:p>
       <w:pPr>
         <w:pStyle w:val="Bibliography"/>
@@ -1992,8 +2366,8 @@
         <w:t xml:space="preserve"> </w:t>
       </w:r>
     </w:p>
-    <w:bookmarkEnd w:id="81"/>
-    <w:bookmarkStart w:id="82" w:name="ref-Hickey1996"/>
+    <w:bookmarkEnd w:id="90"/>
+    <w:bookmarkStart w:id="91" w:name="ref-Hickey1996"/>
     <w:p>
       <w:pPr>
         <w:pStyle w:val="Bibliography"/>
@@ -2027,8 +2401,8 @@
         <w:t xml:space="preserve"> </w:t>
       </w:r>
     </w:p>
-    <w:bookmarkEnd w:id="82"/>
-    <w:bookmarkStart w:id="83" w:name="ref-Buyukoglan2007"/>
+    <w:bookmarkEnd w:id="91"/>
+    <w:bookmarkStart w:id="92" w:name="ref-Buyukoglan2007"/>
     <w:p>
       <w:pPr>
         <w:pStyle w:val="Bibliography"/>
@@ -2062,8 +2436,8 @@
         <w:t xml:space="preserve"> </w:t>
       </w:r>
     </w:p>
-    <w:bookmarkEnd w:id="83"/>
-    <w:bookmarkStart w:id="84" w:name="ref-IAEA2011"/>
+    <w:bookmarkEnd w:id="92"/>
+    <w:bookmarkStart w:id="93" w:name="ref-IAEA2011"/>
     <w:p>
       <w:pPr>
         <w:pStyle w:val="Bibliography"/>
@@ -2081,8 +2455,8 @@
         <w:t xml:space="preserve">IAEA., IAEA. Introduction to body composition assessment using the deuterium dilution technique with analysis of saliva samples by fourier transform infrared spectrometry. International Atomic Energy Agency; 2011.</w:t>
       </w:r>
     </w:p>
-    <w:bookmarkEnd w:id="84"/>
-    <w:bookmarkStart w:id="85" w:name="ref-Sobel1982"/>
+    <w:bookmarkEnd w:id="93"/>
+    <w:bookmarkStart w:id="94" w:name="ref-Sobel1982"/>
     <w:p>
       <w:pPr>
         <w:pStyle w:val="Bibliography"/>
@@ -2116,8 +2490,8 @@
         <w:t xml:space="preserve"> </w:t>
       </w:r>
     </w:p>
-    <w:bookmarkEnd w:id="85"/>
-    <w:bookmarkStart w:id="86" w:name="ref-Baron1986"/>
+    <w:bookmarkEnd w:id="94"/>
+    <w:bookmarkStart w:id="95" w:name="ref-Baron1986"/>
     <w:p>
       <w:pPr>
         <w:pStyle w:val="Bibliography"/>
@@ -2151,8 +2525,8 @@
         <w:t xml:space="preserve"> </w:t>
       </w:r>
     </w:p>
-    <w:bookmarkEnd w:id="86"/>
-    <w:bookmarkStart w:id="87" w:name="ref-Klein2016"/>
+    <w:bookmarkEnd w:id="95"/>
+    <w:bookmarkStart w:id="96" w:name="ref-Klein2016"/>
     <w:p>
       <w:pPr>
         <w:pStyle w:val="Bibliography"/>
@@ -2186,8 +2560,8 @@
         <w:t xml:space="preserve"> </w:t>
       </w:r>
     </w:p>
-    <w:bookmarkEnd w:id="87"/>
-    <w:bookmarkStart w:id="88" w:name="ref-Takahashi2021"/>
+    <w:bookmarkEnd w:id="96"/>
+    <w:bookmarkStart w:id="97" w:name="ref-Takahashi2021"/>
     <w:p>
       <w:pPr>
         <w:pStyle w:val="Bibliography"/>
@@ -2221,8 +2595,8 @@
         <w:t xml:space="preserve"> </w:t>
       </w:r>
     </w:p>
-    <w:bookmarkEnd w:id="88"/>
-    <w:bookmarkStart w:id="89" w:name="ref-Bothamley2021"/>
+    <w:bookmarkEnd w:id="97"/>
+    <w:bookmarkStart w:id="98" w:name="ref-Bothamley2021"/>
     <w:p>
       <w:pPr>
         <w:pStyle w:val="Bibliography"/>
@@ -2256,8 +2630,8 @@
         <w:t xml:space="preserve"> </w:t>
       </w:r>
     </w:p>
-    <w:bookmarkEnd w:id="89"/>
-    <w:bookmarkStart w:id="90" w:name="ref-Dhanyalayam2024"/>
+    <w:bookmarkEnd w:id="98"/>
+    <w:bookmarkStart w:id="99" w:name="ref-Dhanyalayam2024"/>
     <w:p>
       <w:pPr>
         <w:pStyle w:val="Bibliography"/>
@@ -2291,8 +2665,8 @@
         <w:t xml:space="preserve"> </w:t>
       </w:r>
     </w:p>
-    <w:bookmarkEnd w:id="90"/>
-    <w:bookmarkStart w:id="91" w:name="ref-Fantuzzi2000"/>
+    <w:bookmarkEnd w:id="99"/>
+    <w:bookmarkStart w:id="100" w:name="ref-Fantuzzi2000"/>
     <w:p>
       <w:pPr>
         <w:pStyle w:val="Bibliography"/>
@@ -2326,8 +2700,8 @@
         <w:t xml:space="preserve"> </w:t>
       </w:r>
     </w:p>
-    <w:bookmarkEnd w:id="91"/>
-    <w:bookmarkStart w:id="92" w:name="ref-Wigger2022"/>
+    <w:bookmarkEnd w:id="100"/>
+    <w:bookmarkStart w:id="101" w:name="ref-Wigger2022"/>
     <w:p>
       <w:pPr>
         <w:pStyle w:val="Bibliography"/>
@@ -2361,8 +2735,8 @@
         <w:t xml:space="preserve"> </w:t>
       </w:r>
     </w:p>
-    <w:bookmarkEnd w:id="92"/>
-    <w:bookmarkStart w:id="93" w:name="ref-Soh2017"/>
+    <w:bookmarkEnd w:id="101"/>
+    <w:bookmarkStart w:id="102" w:name="ref-Soh2017"/>
     <w:p>
       <w:pPr>
         <w:pStyle w:val="Bibliography"/>
@@ -2396,9 +2770,9 @@
         <w:t xml:space="preserve"> </w:t>
       </w:r>
     </w:p>
-    <w:bookmarkEnd w:id="93"/>
-    <w:bookmarkEnd w:id="94"/>
-    <w:bookmarkEnd w:id="95"/>
+    <w:bookmarkEnd w:id="102"/>
+    <w:bookmarkEnd w:id="103"/>
+    <w:bookmarkEnd w:id="104"/>
     <w:sectPr/>
   </w:body>
 </w:document>

</xml_diff>